<commit_message>
Docs: Add ver 1.2 do documento oficial.
</commit_message>
<xml_diff>
--- a/PFC_Doc_2022/PFC_Deu Pet_v1.1.docx
+++ b/PFC_Doc_2022/PFC_Deu Pet_v1.1.docx
@@ -459,7 +459,7 @@
       </w:tblGrid>
       <w:tr>
         <w:trPr>
-          <w:trHeight w:val="1643"/>
+          <w:trHeight w:val="187"/>
         </w:trPr>
         <w:tc>
           <w:tcPr>
@@ -545,7 +545,7 @@
           </w:tcPr>
           <w:p>
             <w:r>
-              <w:t>26/03/2022</w:t>
+              <w:t>23/04/2022</w:t>
             </w:r>
           </w:p>
         </w:tc>
@@ -561,7 +561,7 @@
           </w:tcPr>
           <w:p>
             <w:r>
-              <w:t>1.0</w:t>
+              <w:t>1.2</w:t>
             </w:r>
           </w:p>
         </w:tc>
@@ -577,10 +577,72 @@
           </w:tcPr>
           <w:p>
             <w:r>
-              <w:t xml:space="preserve">Lucas Dias Matheus Felipe </w:t>
-            </w:r>
-            <w:r>
-              <w:t>Vinicius Almeida</w:t>
+              <w:t>Lucas Dias Matheus Felipe Vinicius Almeida</w:t>
+            </w:r>
+          </w:p>
+        </w:tc>
+        <w:tc>
+          <w:tcPr>
+            <w:tcW w:w="5108" w:type="dxa"/>
+            <w:tcMar>
+              <w:top w:w="100" w:type="dxa"/>
+              <w:left w:w="108" w:type="dxa"/>
+              <w:bottom w:w="100" w:type="dxa"/>
+              <w:right w:w="108" w:type="dxa"/>
+            </w:tcMar>
+          </w:tcPr>
+          <w:p/>
+        </w:tc>
+      </w:tr>
+      <w:tr>
+        <w:trPr>
+          <w:trHeight w:val="918"/>
+        </w:trPr>
+        <w:tc>
+          <w:tcPr>
+            <w:tcW w:w="1503" w:type="dxa"/>
+            <w:tcMar>
+              <w:top w:w="100" w:type="dxa"/>
+              <w:left w:w="108" w:type="dxa"/>
+              <w:bottom w:w="100" w:type="dxa"/>
+              <w:right w:w="108" w:type="dxa"/>
+            </w:tcMar>
+          </w:tcPr>
+          <w:p>
+            <w:r>
+              <w:t>02/04/2022</w:t>
+            </w:r>
+          </w:p>
+        </w:tc>
+        <w:tc>
+          <w:tcPr>
+            <w:tcW w:w="1212" w:type="dxa"/>
+            <w:tcMar>
+              <w:top w:w="100" w:type="dxa"/>
+              <w:left w:w="108" w:type="dxa"/>
+              <w:bottom w:w="100" w:type="dxa"/>
+              <w:right w:w="108" w:type="dxa"/>
+            </w:tcMar>
+          </w:tcPr>
+          <w:p>
+            <w:r>
+              <w:t>1.1</w:t>
+            </w:r>
+          </w:p>
+        </w:tc>
+        <w:tc>
+          <w:tcPr>
+            <w:tcW w:w="1953" w:type="dxa"/>
+            <w:tcMar>
+              <w:top w:w="100" w:type="dxa"/>
+              <w:left w:w="108" w:type="dxa"/>
+              <w:bottom w:w="100" w:type="dxa"/>
+              <w:right w:w="108" w:type="dxa"/>
+            </w:tcMar>
+          </w:tcPr>
+          <w:p>
+            <w:r>
+              <w:t>Eunice Gomes</w:t>
             </w:r>
           </w:p>
         </w:tc>
@@ -596,7 +658,13 @@
           </w:tcPr>
           <w:p>
             <w:r>
-              <w:t>Entrega da Fase 1.</w:t>
+              <w:t xml:space="preserve">Apontamentos </w:t>
+            </w:r>
+            <w:r>
+              <w:t xml:space="preserve">parciais </w:t>
+            </w:r>
+            <w:r>
+              <w:t>para correção da Fase 1.</w:t>
             </w:r>
           </w:p>
         </w:tc>
@@ -617,7 +685,7 @@
           </w:tcPr>
           <w:p>
             <w:r>
-              <w:t>23/04/2022</w:t>
+              <w:t>26/03/2022</w:t>
             </w:r>
           </w:p>
         </w:tc>
@@ -633,7 +701,7 @@
           </w:tcPr>
           <w:p>
             <w:r>
-              <w:t>1.1</w:t>
+              <w:t>1.0</w:t>
             </w:r>
           </w:p>
         </w:tc>
@@ -665,7 +733,7 @@
           </w:tcPr>
           <w:p>
             <w:r>
-              <w:t>Entrega das correções da versão 1.0.</w:t>
+              <w:t>Entrega da Fase 1.</w:t>
             </w:r>
           </w:p>
         </w:tc>
@@ -764,7 +832,6 @@
       </w:r>
     </w:p>
     <w:p>
-      <w:proofErr w:type="gramStart"/>
       <w:r>
         <w:t>[</w:t>
       </w:r>
@@ -772,11 +839,7 @@
         <w:t xml:space="preserve"> </w:t>
       </w:r>
       <w:r>
-        <w:t>O</w:t>
-      </w:r>
-      <w:proofErr w:type="gramEnd"/>
-      <w:r>
-        <w:t xml:space="preserve"> resumo d</w:t>
+        <w:t>O resumo d</w:t>
       </w:r>
       <w:r>
         <w:t>eve ser escrito em apenas um</w:t>
@@ -836,11 +899,7 @@
         <w:t>.</w:t>
       </w:r>
       <w:r>
-        <w:t xml:space="preserve"> O espaçamento é simples</w:t>
-      </w:r>
-      <w:proofErr w:type="gramStart"/>
-      <w:r>
-        <w:t>.</w:t>
+        <w:t xml:space="preserve"> O espaçamento é simples.</w:t>
       </w:r>
       <w:r>
         <w:t xml:space="preserve"> </w:t>
@@ -848,7 +907,6 @@
       <w:r>
         <w:t>]</w:t>
       </w:r>
-      <w:proofErr w:type="gramEnd"/>
     </w:p>
     <w:p/>
     <w:p>
@@ -7836,10 +7894,25 @@
       </w:r>
     </w:p>
     <w:p>
-      <w:r>
+      <w:pPr>
+        <w:ind w:left="2124"/>
+        <w:rPr>
+          <w:sz w:val="20"/>
+          <w:szCs w:val="20"/>
+        </w:rPr>
+      </w:pPr>
+      <w:r>
+        <w:rPr>
+          <w:sz w:val="20"/>
+          <w:szCs w:val="20"/>
+        </w:rPr>
         <w:t>A população de animais domésticos no Brasil é de cerca de 140 milhões de animais, entre cães, gatos, peixes, aves e répteis e pequenos mamíferos. A maioria é de cachorros (54,2 milhões) e felinos (23,9 milhões), num total de 78,1 milhões de animais. Desses, 5% são animais em condição de vulnerabilidade, o que representa 3,9 milhões de pets. Do total da população em vulnerabilidade, cães representam 69% (2,69 milhões), enquanto os gatos cor</w:t>
       </w:r>
       <w:r>
+        <w:rPr>
+          <w:sz w:val="20"/>
+          <w:szCs w:val="20"/>
+        </w:rPr>
         <w:t>respondem a 31% (1,21 milhões).</w:t>
       </w:r>
     </w:p>
@@ -7865,36 +7938,43 @@
       </w:r>
     </w:p>
     <w:p>
-      <w:r>
-        <w:t>Durante muitos anos, houve um predomínio de ações sistemáticas de captura e eliminação destes animais por meio da eutanásia em massa efetuada pelo Poder Público. Como essas ações não resultaram em redução considerável na densidade populacional e, considerando-se ainda aspectos éticos e legais, essa estratégia vem sendo paulatinamente substituída por ações focadas na esterilização em massas dos cães, que é uma das medidas preconizadas atualmente. Acredita-se que, ao atuar sobre a reprodução destes animais, conseguir-se-á, com apoio de ações de educação para guarda responsável e legislação apropriada, o almejado controle da densidade populacional. Nesse contexto, o papel das Organizações Não Governamentais de Proteção Animal é de grande importância.</w:t>
-      </w:r>
-    </w:p>
-    <w:p>
-      <w:r>
-        <w:t xml:space="preserve">Os humanos devem agir com os animais pelo princípio da analogia: “Qualquer procedimento ou lesão que seja considerada dolorosa para seres humanos adultos, também o é para animais, </w:t>
-      </w:r>
+      <w:pPr>
+        <w:ind w:left="2124"/>
+      </w:pPr>
+      <w:r>
+        <w:rPr>
+          <w:sz w:val="20"/>
+          <w:szCs w:val="20"/>
+        </w:rPr>
+        <w:t>Durante muitos anos, houve um predomínio de ações sistemáticas de captura e eliminação destes animais por meio da eutanásia em massa efetuada pelo Poder Público. Como essas ações não resultaram em redução considerável na densidade populacional e, considerando-se ainda aspectos éticos e legais, essa estratégia vem sendo paulatinamente substituída por ações focadas na esterilização em massas dos cães, que é uma das medidas preconizadas atualmente. Acredita-se que, ao atuar sobre a reprodução destes animais, conseguir-se-á, com apoio de ações de educação para guarda responsável e legislação apropriada, o almejado controle da densidade populacional. Nesse contexto, o papel das Organizações Não Governamentais de Proteção Animal é de grande importância</w:t>
+      </w:r>
+      <w:r>
+        <w:t>.</w:t>
+      </w:r>
+    </w:p>
+    <w:p>
+      <w:r>
+        <w:t>Os humanos devem agir com os animais pelo princípio da analogia: “Qualquer procedimento ou lesão que seja considerada dolorosa para seres humanos adultos, também o é para animais, mesmo quando não há uma evidência pate</w:t>
+      </w:r>
+      <w:r>
+        <w:t>nte do comportamento doloroso”.</w:t>
+      </w:r>
+      <w:r>
+        <w:t xml:space="preserve"> (Ricardo Silva, et al.,</w:t>
+      </w:r>
+      <w:r>
+        <w:t xml:space="preserve"> p. 1,</w:t>
+      </w:r>
+      <w:r>
+        <w:t xml:space="preserve"> 2018)</w:t>
+      </w:r>
+      <w:r>
+        <w:t>.</w:t>
+      </w:r>
+    </w:p>
+    <w:p>
       <w:r>
         <w:lastRenderedPageBreak/>
-        <w:t>mesmo quando não há uma evidência pate</w:t>
-      </w:r>
-      <w:r>
-        <w:t>nte do comportamento doloroso”.</w:t>
-      </w:r>
-      <w:r>
-        <w:t xml:space="preserve"> (Ricardo Silva, et al.,</w:t>
-      </w:r>
-      <w:r>
-        <w:t xml:space="preserve"> p. 1,</w:t>
-      </w:r>
-      <w:r>
-        <w:t xml:space="preserve"> 2018)</w:t>
-      </w:r>
-      <w:r>
-        <w:t>.</w:t>
-      </w:r>
-    </w:p>
-    <w:p>
-      <w:r>
         <w:t>Crime de maus-tratos aos animais é submeter ao Abandono; Agressões físicas, como: espancamento, mutilações, envenenamento; manter o animal preso a correntes ou cordas</w:t>
       </w:r>
       <w:r>
@@ -7996,7 +8076,7 @@
     <w:p>
       <w:pPr>
         <w:pStyle w:val="Legenda"/>
-        <w:jc w:val="center"/>
+        <w:jc w:val="left"/>
         <w:rPr>
           <w:sz w:val="24"/>
           <w:szCs w:val="24"/>
@@ -8075,7 +8155,7 @@
     </w:p>
     <w:p>
       <w:pPr>
-        <w:jc w:val="center"/>
+        <w:jc w:val="left"/>
       </w:pPr>
       <w:r>
         <w:t xml:space="preserve">FONTE: </w:t>
@@ -8092,27 +8172,110 @@
       <w:bookmarkStart w:id="12" w:name="_Toc98865237"/>
       <w:bookmarkStart w:id="13" w:name="_Toc101530331"/>
       <w:r>
+        <w:t>2.2</w:t>
+      </w:r>
+      <w:r>
+        <w:t xml:space="preserve"> </w:t>
+      </w:r>
+      <w:bookmarkEnd w:id="12"/>
+      <w:r>
+        <w:t>PAPEL DAS ONGS NA PROTEÇÃO DOS ANIMAIS</w:t>
+      </w:r>
+      <w:bookmarkEnd w:id="13"/>
+    </w:p>
+    <w:p>
+      <w:r>
+        <w:t>A superpopulação de animais abandonados demanda, cada vez mais, a atuação de Organizações não governamentais (ONGs) e de protetores independentes que normalmente abrigam mais animais do que tem condições finance</w:t>
+      </w:r>
+      <w:r>
+        <w:t xml:space="preserve">iras de manter </w:t>
+      </w:r>
+      <w:r>
+        <w:t>(Souza e Reis, 2020 p.1)</w:t>
+      </w:r>
+      <w:r>
+        <w:t>.</w:t>
+      </w:r>
+    </w:p>
+    <w:p>
+      <w:r>
         <w:lastRenderedPageBreak/>
-        <w:t>2.2</w:t>
-      </w:r>
-      <w:r>
-        <w:t xml:space="preserve"> </w:t>
-      </w:r>
-      <w:bookmarkEnd w:id="12"/>
-      <w:r>
-        <w:t>PAPEL DAS ONGS NA PROTEÇÃO DOS ANIMAIS</w:t>
-      </w:r>
-      <w:bookmarkEnd w:id="13"/>
-    </w:p>
-    <w:p>
-      <w:r>
-        <w:t>A superpopulação de animais abandonados demanda, cada vez mais, a atuação de Organizações não governamentais (ONGs) e de protetores independentes que normalmente abrigam mais animais do que tem condições finance</w:t>
-      </w:r>
-      <w:r>
-        <w:t xml:space="preserve">iras de manter </w:t>
-      </w:r>
-      <w:r>
-        <w:t>(Souza e Reis, 2020 p.1)</w:t>
+        <w:t>Boa parte das ações solidárias se deve</w:t>
+      </w:r>
+      <w:r>
+        <w:t xml:space="preserve"> ao fato dos movimentos que acontecem pela internet, como apelos, campanhas, e movimentos que protestam em prol de diversas causas.</w:t>
+      </w:r>
+    </w:p>
+    <w:p>
+      <w:r>
+        <w:t xml:space="preserve">Uma das pautas mais levantadas nos últimos tempos é a causa animal. </w:t>
+      </w:r>
+      <w:r>
+        <w:t>Um mutirão de pessoas se mobiliza</w:t>
+      </w:r>
+      <w:r>
+        <w:t xml:space="preserve"> sempre que há algum tipo de notícia relacionado a maus tratos e abandono de animais. Uma das causas mais levantadas nos últimos tempos é a questão dos fogos de artifício para os nossos “</w:t>
+      </w:r>
+      <w:r>
+        <w:rPr>
+          <w:i/>
+        </w:rPr>
+        <w:t>pets</w:t>
+      </w:r>
+      <w:r>
+        <w:t>”, que são extremamente nocivos para os mesmos.</w:t>
+      </w:r>
+    </w:p>
+    <w:p>
+      <w:r>
+        <w:t>Parte dessas pessoas se comoveu</w:t>
+      </w:r>
+      <w:r>
+        <w:t xml:space="preserve"> com várias causas, tornando-se protetores independentes que se voluntariam a ajudar de várias formas as ONGs, como a Sociedade Protetora dos Animais (SPA), que através de redes sociais como o </w:t>
+      </w:r>
+      <w:r>
+        <w:rPr>
+          <w:i/>
+        </w:rPr>
+        <w:t>Facebook</w:t>
+      </w:r>
+      <w:r>
+        <w:t xml:space="preserve"> e o </w:t>
+      </w:r>
+      <w:proofErr w:type="spellStart"/>
+      <w:r>
+        <w:rPr>
+          <w:i/>
+        </w:rPr>
+        <w:t>Whatsapp</w:t>
+      </w:r>
+      <w:proofErr w:type="spellEnd"/>
+      <w:r>
+        <w:t xml:space="preserve"> somam dezenas de pessoas voluntárias por cada ONG de cada município.</w:t>
+      </w:r>
+    </w:p>
+    <w:p>
+      <w:r>
+        <w:t>Segundo Moutinho, Serra, Valente (2019)</w:t>
+      </w:r>
+    </w:p>
+    <w:p>
+      <w:pPr>
+        <w:ind w:left="2124"/>
+      </w:pPr>
+      <w:r>
+        <w:rPr>
+          <w:sz w:val="20"/>
+          <w:szCs w:val="20"/>
+        </w:rPr>
+        <w:t>Na atualidade, o controle populacional se faz necessário por questões relacionadas à saúde coletiva, ao bem-estar animal e à ordem urbana. A grande quantidade de cães soltos nas ruas pode provocar acidentes de trânsito, destruição dos patrimônios público e privado, maus-tratos contra estes animais, doenças transmi</w:t>
+      </w:r>
+      <w:r>
+        <w:rPr>
+          <w:sz w:val="20"/>
+          <w:szCs w:val="20"/>
+        </w:rPr>
+        <w:t>ssíveis e agressões a pessoas</w:t>
       </w:r>
       <w:r>
         <w:t>.</w:t>
@@ -8120,85 +8283,12 @@
     </w:p>
     <w:p>
       <w:r>
-        <w:t>Boa parte das ações solidárias se deve</w:t>
-      </w:r>
-      <w:r>
-        <w:t xml:space="preserve"> ao fato dos movimentos que acontecem pela internet, como apelos, campanhas, e movimentos que protestam em prol de diversas causas.</w:t>
-      </w:r>
-    </w:p>
-    <w:p>
-      <w:r>
-        <w:t xml:space="preserve">Uma das pautas mais levantadas nos últimos tempos é a causa animal. </w:t>
-      </w:r>
-      <w:r>
-        <w:t>Um mutirão de pessoas se mobiliza</w:t>
-      </w:r>
-      <w:r>
-        <w:t xml:space="preserve"> sempre que há algum tipo de notícia relacionado a maus tratos e abandono de animais. Uma das causas mais levantadas nos últimos tempos é a questão dos fogos de artifício para os nossos “</w:t>
-      </w:r>
-      <w:r>
-        <w:rPr>
-          <w:i/>
-        </w:rPr>
-        <w:t>pets</w:t>
-      </w:r>
-      <w:r>
-        <w:t>”, que são extremamente nocivos para os mesmos.</w:t>
-      </w:r>
-    </w:p>
-    <w:p>
-      <w:r>
-        <w:t>Parte dessas pessoas se comoveu</w:t>
-      </w:r>
-      <w:r>
-        <w:t xml:space="preserve"> com várias causas, tornando-se protetores independentes que se voluntariam a ajudar de várias formas as ONGs, como a Sociedade Protetora dos Animais (SPA), que através de redes sociais como o </w:t>
-      </w:r>
-      <w:r>
-        <w:rPr>
-          <w:i/>
-        </w:rPr>
-        <w:t>Facebook</w:t>
-      </w:r>
-      <w:r>
-        <w:t xml:space="preserve"> e o </w:t>
-      </w:r>
-      <w:proofErr w:type="spellStart"/>
-      <w:r>
-        <w:rPr>
-          <w:i/>
-        </w:rPr>
-        <w:t>Whatsapp</w:t>
-      </w:r>
-      <w:proofErr w:type="spellEnd"/>
-      <w:r>
-        <w:t xml:space="preserve"> somam dezenas de pessoas voluntárias por cada ONG de cada município.</w:t>
-      </w:r>
-    </w:p>
-    <w:p>
-      <w:r>
-        <w:t>Segundo Moutinho, Serra, Valente (2019)</w:t>
-      </w:r>
-    </w:p>
-    <w:p>
-      <w:r>
-        <w:t>Na atualidade, o controle populacional se faz necessário por questões relacionadas à saúde coletiva, ao bem-estar animal e à ordem urbana. A grande quantidade de cães soltos nas ruas pode provocar acidentes de trânsito, destruição dos patrimônios público e privado, maus-tratos contra estes animais, doenças transmi</w:t>
-      </w:r>
-      <w:r>
-        <w:t>ssíveis e agressões a pessoas.</w:t>
-      </w:r>
-    </w:p>
-    <w:p>
-      <w:r>
         <w:t>Para controle populacional dos cães e gatos, eram utilizadas estratégias como a eutanásia o que veio a se tornar proibida em alguns estados do Brasil. Diversos municípios brasileiros dos estados de São Paulo, Rio de Janeiro e Minas Gerais, adotaram a esterilização como estratégia de controle ao invés da eutanásia.</w:t>
       </w:r>
     </w:p>
     <w:p>
       <w:r>
-        <w:t xml:space="preserve">O abandono de animais se tornou um problema ainda maior para abrigos, ONGs e projetos que acolhem bichos em situação de rua em todo o país. Levantamento da ONG AMPARA Animal, Organização da Sociedade Civil de Interesse Público (OSCIP) que presta ajuda às ONGs e aos protetores independentes da causa animal, concluiu que o número de bichos abandonados no </w:t>
-      </w:r>
-      <w:r>
-        <w:lastRenderedPageBreak/>
-        <w:t>Brasil subiu 61,6% entre julho de 2020 e fevereiro deste ano no país, em relação ao mesmo período do ano anterior (</w:t>
+        <w:t>O abandono de animais se tornou um problema ainda maior para abrigos, ONGs e projetos que acolhem bichos em situação de rua em todo o país. Levantamento da ONG AMPARA Animal, Organização da Sociedade Civil de Interesse Público (OSCIP) que presta ajuda às ONGs e aos protetores independentes da causa animal, concluiu que o número de bichos abandonados no Brasil subiu 61,6% entre julho de 2020 e fevereiro deste ano no país, em relação ao mesmo período do ano anterior (</w:t>
       </w:r>
       <w:proofErr w:type="spellStart"/>
       <w:r>
@@ -8575,7 +8665,6 @@
           </w:tcPr>
           <w:p>
             <w:r>
-              <w:lastRenderedPageBreak/>
               <w:t>Bloco 3</w:t>
             </w:r>
           </w:p>
@@ -8631,6 +8720,7 @@
           </w:tcPr>
           <w:p>
             <w:r>
+              <w:lastRenderedPageBreak/>
               <w:t>Como funciona a inscrição para essas campanhas?</w:t>
             </w:r>
           </w:p>
@@ -8667,15 +8757,7 @@
           </w:tcPr>
           <w:p>
             <w:r>
-              <w:t xml:space="preserve">Como são </w:t>
-            </w:r>
-            <w:proofErr w:type="gramStart"/>
-            <w:r>
-              <w:t>analisados</w:t>
-            </w:r>
-            <w:proofErr w:type="gramEnd"/>
-            <w:r>
-              <w:t xml:space="preserve"> as inscrições?</w:t>
+              <w:t>Como são analisados as inscrições?</w:t>
             </w:r>
           </w:p>
         </w:tc>
@@ -8817,56 +8899,60 @@
       </w:r>
     </w:p>
     <w:p>
-      <w:r>
-        <w:t xml:space="preserve">Embora a dificuldade com relação a superlotações das ONGs, houve um aumento expressivo no número de ativistas da causa animal que buscam e lutam para conseguir mais espaço político e cada vez recolher mais recursos para que possam realizar campanhas de vacinação, castração, </w:t>
-      </w:r>
+      <w:pPr>
+        <w:ind w:left="2124"/>
+      </w:pPr>
+      <w:r>
+        <w:rPr>
+          <w:sz w:val="20"/>
+          <w:szCs w:val="20"/>
+        </w:rPr>
+        <w:t>Embora a dificuldade com relação a superlotações das ONGs, houve um aumento expressivo no número de ativistas da causa animal que buscam e lutam para conseguir mais espaço político e cada vez recolher mais recursos para que possam realizar campanhas de vacinação, castração, resgate de animais, conscientização populacional que torna-se um incentivo para que mais pessoas participem de fo</w:t>
+      </w:r>
+      <w:r>
+        <w:rPr>
+          <w:sz w:val="20"/>
+          <w:szCs w:val="20"/>
+        </w:rPr>
+        <w:t>rma voluntária a causa animal</w:t>
+      </w:r>
+      <w:r>
+        <w:t>.</w:t>
+      </w:r>
+    </w:p>
+    <w:p/>
+    <w:p>
+      <w:pPr>
+        <w:pStyle w:val="Ttulo2"/>
+      </w:pPr>
+      <w:bookmarkStart w:id="16" w:name="_Toc101530332"/>
+      <w:r>
+        <w:t>2.3 CONSCIENTIZAÇÃO PARA A PROTEÇÃO DOS ANIMAIS</w:t>
+      </w:r>
+      <w:bookmarkEnd w:id="16"/>
+    </w:p>
+    <w:p>
+      <w:r>
+        <w:t xml:space="preserve">Tópico pensando posteriormente. Vai ser adicionado para segunda entrega. </w:t>
+      </w:r>
+    </w:p>
+    <w:p>
+      <w:pPr>
+        <w:pStyle w:val="Ttulo2"/>
+      </w:pPr>
+      <w:bookmarkStart w:id="17" w:name="_Toc101530333"/>
       <w:r>
         <w:lastRenderedPageBreak/>
-        <w:t xml:space="preserve">resgate de animais, conscientização populacional que </w:t>
-      </w:r>
-      <w:proofErr w:type="gramStart"/>
-      <w:r>
-        <w:t>torna-se</w:t>
-      </w:r>
-      <w:proofErr w:type="gramEnd"/>
-      <w:r>
-        <w:t xml:space="preserve"> um incentivo para que mais pessoas participem de fo</w:t>
-      </w:r>
-      <w:r>
-        <w:t>rma voluntária a causa animal.</w:t>
-      </w:r>
-    </w:p>
-    <w:p/>
-    <w:p>
-      <w:pPr>
-        <w:pStyle w:val="Ttulo2"/>
-      </w:pPr>
-      <w:bookmarkStart w:id="16" w:name="_Toc101530332"/>
-      <w:r>
-        <w:t>2.3 CONSCIENTIZAÇÃO PARA A PROTEÇÃO DOS ANIMAIS</w:t>
-      </w:r>
-      <w:bookmarkEnd w:id="16"/>
+        <w:t>2.4 FORMAS DE CONTRIBUIÇÃO PARA A PROTEÇÃO DOS ANIMAIS</w:t>
+      </w:r>
+      <w:bookmarkEnd w:id="17"/>
     </w:p>
     <w:p>
       <w:r>
         <w:t xml:space="preserve">Tópico pensando posteriormente. Vai ser adicionado para segunda entrega. </w:t>
       </w:r>
     </w:p>
-    <w:p>
-      <w:pPr>
-        <w:pStyle w:val="Ttulo2"/>
-      </w:pPr>
-      <w:bookmarkStart w:id="17" w:name="_Toc101530333"/>
-      <w:r>
-        <w:t>2.4 FORMAS DE CONTRIBUIÇÃO PARA A PROTEÇÃO DOS ANIMAIS</w:t>
-      </w:r>
-      <w:bookmarkEnd w:id="17"/>
-    </w:p>
-    <w:p>
-      <w:r>
-        <w:t xml:space="preserve">Tópico pensando posteriormente. Vai ser adicionado para segunda entrega. </w:t>
-      </w:r>
-    </w:p>
+    <w:p/>
     <w:p>
       <w:pPr>
         <w:pStyle w:val="Ttulo2"/>
@@ -9096,91 +9182,89 @@
     </w:p>
     <w:p>
       <w:r>
+        <w:t xml:space="preserve">Inúmeros serviços utilizados em nosso cotidiano como, acesso a um portal </w:t>
+      </w:r>
+      <w:r>
+        <w:rPr>
+          <w:i/>
+        </w:rPr>
+        <w:t>WEB</w:t>
+      </w:r>
+      <w:r>
+        <w:t xml:space="preserve">, compras em lojas de </w:t>
+      </w:r>
+      <w:r>
+        <w:rPr>
+          <w:i/>
+        </w:rPr>
+        <w:t>e-commerce</w:t>
+      </w:r>
+      <w:r>
+        <w:t xml:space="preserve">, sites de </w:t>
+      </w:r>
+      <w:proofErr w:type="spellStart"/>
+      <w:r>
+        <w:rPr>
+          <w:i/>
+        </w:rPr>
+        <w:t>stream</w:t>
+      </w:r>
+      <w:proofErr w:type="spellEnd"/>
+      <w:r>
+        <w:t xml:space="preserve"> entre outro exemplo, demandam dos servidores requisições de inúmeras aplicações com as mais diversas arquiteturas e tecnologia.</w:t>
+      </w:r>
+    </w:p>
+    <w:p>
+      <w:r>
+        <w:t xml:space="preserve">Visando a comunicação entre as partes de forma a unificar a maneira como os dados são requisitados, foram criados os </w:t>
+      </w:r>
+      <w:r>
+        <w:rPr>
+          <w:i/>
+        </w:rPr>
+        <w:t>Web Services</w:t>
+      </w:r>
+      <w:r>
+        <w:t xml:space="preserve">, que são componentes de </w:t>
+      </w:r>
+      <w:r>
+        <w:rPr>
+          <w:i/>
+        </w:rPr>
+        <w:t>software</w:t>
+      </w:r>
+      <w:r>
+        <w:t xml:space="preserve"> que, por meio </w:t>
+      </w:r>
+      <w:r>
+        <w:t>de padrões</w:t>
+      </w:r>
+      <w:r>
+        <w:t xml:space="preserve"> previamente estabelecidos, fornecem serviços específicos e promovem trocas de </w:t>
+      </w:r>
+      <w:r>
         <w:lastRenderedPageBreak/>
-        <w:t xml:space="preserve">Inúmeros serviços utilizados em nosso cotidiano como, acesso a um portal </w:t>
+        <w:t>informações entre sistemas, independentemente das arquiteturas, tecnologias ou linguagens de programação utilizadas na construção das aplicações envolvidas. (DEITEL H.; DEITEL P., 2010).</w:t>
+      </w:r>
+    </w:p>
+    <w:p>
+      <w:r>
+        <w:t xml:space="preserve">A arquitetura </w:t>
       </w:r>
       <w:r>
         <w:rPr>
           <w:i/>
         </w:rPr>
-        <w:t>WEB</w:t>
-      </w:r>
-      <w:r>
-        <w:t xml:space="preserve">, compras em lojas de </w:t>
-      </w:r>
-      <w:r>
-        <w:rPr>
-          <w:i/>
-        </w:rPr>
-        <w:t>e-commerce</w:t>
-      </w:r>
-      <w:r>
-        <w:t xml:space="preserve">, sites de </w:t>
+        <w:t>REST</w:t>
+      </w:r>
+      <w:r>
+        <w:t xml:space="preserve">, além de possuir suporte nas principais </w:t>
       </w:r>
       <w:proofErr w:type="spellStart"/>
       <w:r>
-        <w:rPr>
-          <w:i/>
-        </w:rPr>
-        <w:t>stream</w:t>
+        <w:t>IDEs</w:t>
       </w:r>
       <w:proofErr w:type="spellEnd"/>
-      <w:r>
-        <w:t xml:space="preserve"> entre outro exemplo, demandam dos servidores requisições de inúmeras aplicações com as mais diversas arquiteturas e tecnologia.</w:t>
-      </w:r>
-    </w:p>
-    <w:p>
-      <w:r>
-        <w:t xml:space="preserve">Visando a comunicação entre as partes de forma a unificar a maneira como os dados são requisitados, foram criados os </w:t>
-      </w:r>
-      <w:r>
-        <w:rPr>
-          <w:i/>
-        </w:rPr>
-        <w:t>Web Services</w:t>
-      </w:r>
-      <w:r>
-        <w:t xml:space="preserve">, que são componentes de </w:t>
-      </w:r>
-      <w:r>
-        <w:rPr>
-          <w:i/>
-        </w:rPr>
-        <w:t>software</w:t>
-      </w:r>
-      <w:r>
-        <w:t xml:space="preserve"> que, por meio </w:t>
-      </w:r>
-      <w:r>
-        <w:t>de padrões</w:t>
-      </w:r>
-      <w:r>
-        <w:t xml:space="preserve"> previamente estabelecidos, fornecem serviços específicos e promovem trocas de informações entre sistemas, independentemente das arquiteturas, tecnologias ou linguagens de programação utilizadas na construção das aplicações envolvidas. (DEITEL H.; DEITEL P., 2010).</w:t>
-      </w:r>
-    </w:p>
-    <w:p>
-      <w:r>
-        <w:t xml:space="preserve">A arquitetura </w:t>
-      </w:r>
-      <w:r>
-        <w:rPr>
-          <w:i/>
-        </w:rPr>
-        <w:t>REST</w:t>
-      </w:r>
-      <w:r>
-        <w:t xml:space="preserve">, além de possuir suporte nas </w:t>
-      </w:r>
-      <w:proofErr w:type="gramStart"/>
-      <w:r>
-        <w:t xml:space="preserve">principais </w:t>
-      </w:r>
-      <w:proofErr w:type="spellStart"/>
-      <w:r>
-        <w:t>IDEs</w:t>
-      </w:r>
-      <w:proofErr w:type="spellEnd"/>
-      <w:proofErr w:type="gramEnd"/>
       <w:r>
         <w:t xml:space="preserve"> presentes no mercado, torna esta arquitetura extremamente utilizada, proporcionando uma gama de soluções em </w:t>
       </w:r>
@@ -9341,44 +9425,78 @@
         <w:t>token</w:t>
       </w:r>
       <w:r>
-        <w:t xml:space="preserve"> contendo sua solicitação de acesso, assim o servidor o </w:t>
-      </w:r>
+        <w:t xml:space="preserve"> contendo sua solicitação de acesso, assim o servidor o responde validando o seu </w:t>
+      </w:r>
+      <w:r>
+        <w:rPr>
+          <w:i/>
+        </w:rPr>
+        <w:t>token</w:t>
+      </w:r>
+      <w:r>
+        <w:t xml:space="preserve"> o</w:t>
+      </w:r>
+      <w:r>
+        <w:t xml:space="preserve"> qual posteriormente é utilizado pelo cliente para validar posteriores solicitações realizadas pelo cliente.</w:t>
+      </w:r>
+    </w:p>
+    <w:p>
+      <w:r>
+        <w:t xml:space="preserve">Em contrapartida, ao se trabalhar com requisições </w:t>
+      </w:r>
+      <w:proofErr w:type="spellStart"/>
+      <w:r>
+        <w:rPr>
+          <w:i/>
+        </w:rPr>
+        <w:t>stateless</w:t>
+      </w:r>
+      <w:proofErr w:type="spellEnd"/>
+      <w:r>
+        <w:t xml:space="preserve"> é que as solicitações acabam causando uma sobrecarga no desempenho da rede, devido ao fluxo de dados repetidos e de aumento por interação, já que os dados não podem ser armazenados em um estado anterior e inseridos em um contexto compartilhado (FIELDING, 2000).</w:t>
+      </w:r>
+    </w:p>
+    <w:p>
       <w:r>
         <w:lastRenderedPageBreak/>
-        <w:t xml:space="preserve">responde validando o seu </w:t>
+        <w:t xml:space="preserve">Para contornar este problema, a arquitetura </w:t>
       </w:r>
       <w:r>
         <w:rPr>
           <w:i/>
         </w:rPr>
-        <w:t>token</w:t>
-      </w:r>
-      <w:r>
-        <w:t xml:space="preserve"> o</w:t>
-      </w:r>
-      <w:r>
-        <w:t xml:space="preserve"> qual posteriormente é utilizado pelo cliente para validar posteriores solicitações realizadas pelo cliente.</w:t>
-      </w:r>
-    </w:p>
-    <w:p>
-      <w:r>
-        <w:t xml:space="preserve">Em contrapartida, ao se trabalhar com requisições </w:t>
-      </w:r>
-      <w:proofErr w:type="spellStart"/>
+        <w:t>REST</w:t>
+      </w:r>
+      <w:r>
+        <w:t xml:space="preserve"> deve possibilitar maneiras para que as requisições sejam armazenadas em cache.</w:t>
+      </w:r>
+    </w:p>
+    <w:p/>
+    <w:p>
+      <w:pPr>
+        <w:pStyle w:val="Ttulo4"/>
+      </w:pPr>
+      <w:bookmarkStart w:id="26" w:name="_Toc101530338"/>
+      <w:r>
+        <w:t>2.5.2.2</w:t>
+      </w:r>
+      <w:r>
+        <w:t xml:space="preserve"> Cache</w:t>
+      </w:r>
+      <w:bookmarkEnd w:id="26"/>
+    </w:p>
+    <w:p>
+      <w:r>
+        <w:t xml:space="preserve">O </w:t>
+      </w:r>
       <w:r>
         <w:rPr>
           <w:i/>
         </w:rPr>
-        <w:t>stateless</w:t>
-      </w:r>
-      <w:proofErr w:type="spellEnd"/>
-      <w:r>
-        <w:t xml:space="preserve"> é que as solicitações acabam causando uma sobrecarga no desempenho da rede, devido ao fluxo de dados repetidos e de aumento por interação, já que os dados não podem ser armazenados em um estado anterior e inseridos em um contexto compartilhado (FIELDING, 2000).</w:t>
-      </w:r>
-    </w:p>
-    <w:p>
-      <w:r>
-        <w:t xml:space="preserve">Para contornar este problema, a arquitetura </w:t>
+        <w:t>cache</w:t>
+      </w:r>
+      <w:r>
+        <w:t xml:space="preserve"> em uma arquitetura </w:t>
       </w:r>
       <w:r>
         <w:rPr>
@@ -9387,84 +9505,47 @@
         <w:t>REST</w:t>
       </w:r>
       <w:r>
-        <w:t xml:space="preserve"> deve possibilitar maneiras para que as requisições sejam armazenadas em cache.</w:t>
-      </w:r>
-    </w:p>
-    <w:p/>
-    <w:p>
-      <w:pPr>
-        <w:pStyle w:val="Ttulo4"/>
-      </w:pPr>
-      <w:bookmarkStart w:id="26" w:name="_Toc101530338"/>
-      <w:r>
-        <w:t>2.5.2.2</w:t>
-      </w:r>
-      <w:r>
-        <w:t xml:space="preserve"> Cache</w:t>
-      </w:r>
-      <w:bookmarkEnd w:id="26"/>
-    </w:p>
-    <w:p>
-      <w:r>
-        <w:t xml:space="preserve">O </w:t>
+        <w:t xml:space="preserve"> tem como papel realizar o balanceamento das cargas de requisições para otimizar o acesso aos dados, desta forma evita-se que o servidor responda solicitações repetidas e gere um fluxo de dados desnecessário evitando o congestionamento da rede. O cache pode ser usado também no servidor que salva recursos frequentemente acessados em memória ou disco, respondendo o cliente em um tempo menor do que se fizesse uma consulta ao banco de dados ou servidor externo (KUWANO, 2018).</w:t>
+      </w:r>
+    </w:p>
+    <w:p>
+      <w:r>
+        <w:t xml:space="preserve">A limitação dessa abordagem é que só podem ser ‘cacheados’ métodos idempotentes (que não alteram os dados e retornam respostas idênticas ao longo do tempo). Em termos </w:t>
       </w:r>
       <w:r>
         <w:rPr>
           <w:i/>
         </w:rPr>
+        <w:t>REST</w:t>
+      </w:r>
+      <w:r>
+        <w:t xml:space="preserve">, consultas </w:t>
+      </w:r>
+      <w:r>
+        <w:rPr>
+          <w:i/>
+        </w:rPr>
+        <w:t>GET</w:t>
+      </w:r>
+      <w:r>
+        <w:t xml:space="preserve"> podem ser salvas em cache enquanto alteração de dados com </w:t>
+      </w:r>
+      <w:r>
+        <w:rPr>
+          <w:i/>
+        </w:rPr>
+        <w:t>POST, PUT, DELETE</w:t>
+      </w:r>
+      <w:r>
+        <w:t xml:space="preserve"> são exclusivamente processadas pelo servidor, e uma vez que alteram o estado dos dados não podem ser ‘reaproveitadas’ pelo </w:t>
+      </w:r>
+      <w:r>
+        <w:rPr>
+          <w:i/>
+        </w:rPr>
         <w:t>cache</w:t>
       </w:r>
       <w:r>
-        <w:t xml:space="preserve"> em uma arquitetura </w:t>
-      </w:r>
-      <w:r>
-        <w:rPr>
-          <w:i/>
-        </w:rPr>
-        <w:t>REST</w:t>
-      </w:r>
-      <w:r>
-        <w:t xml:space="preserve"> tem como papel realizar o balanceamento das cargas de requisições para otimizar o acesso aos dados, desta forma evita-se que o servidor responda solicitações repetidas e gere um fluxo de dados desnecessário evitando o congestionamento da rede. O cache pode ser usado também no servidor que salva recursos frequentemente acessados em memória ou disco, respondendo o cliente em um tempo menor do que se fizesse uma consulta ao banco de dados ou servidor externo (KUWANO, 2018).</w:t>
-      </w:r>
-    </w:p>
-    <w:p>
-      <w:r>
-        <w:t xml:space="preserve">A limitação dessa abordagem é que só podem ser ‘cacheados’ métodos idempotentes (que não alteram os dados e retornam respostas idênticas ao longo do tempo). Em termos </w:t>
-      </w:r>
-      <w:r>
-        <w:rPr>
-          <w:i/>
-        </w:rPr>
-        <w:t>REST</w:t>
-      </w:r>
-      <w:r>
-        <w:t xml:space="preserve">, consultas </w:t>
-      </w:r>
-      <w:r>
-        <w:rPr>
-          <w:i/>
-        </w:rPr>
-        <w:t>GET</w:t>
-      </w:r>
-      <w:r>
-        <w:t xml:space="preserve"> podem ser salvas em cache enquanto alteração de dados com </w:t>
-      </w:r>
-      <w:r>
-        <w:rPr>
-          <w:i/>
-        </w:rPr>
-        <w:t>POST, PUT, DELETE</w:t>
-      </w:r>
-      <w:r>
-        <w:t xml:space="preserve"> são exclusivamente processadas pelo servidor, e uma vez que alteram o estado dos dados não podem ser ‘reaproveitadas’ pelo </w:t>
-      </w:r>
-      <w:r>
-        <w:rPr>
-          <w:i/>
-        </w:rPr>
-        <w:t>cache</w:t>
-      </w:r>
-      <w:r>
         <w:t>. (KUWANO, 2018)</w:t>
       </w:r>
     </w:p>
@@ -9477,7 +9558,6 @@
         <w:rPr>
           <w:noProof/>
         </w:rPr>
-        <w:lastRenderedPageBreak/>
         <w:drawing>
           <wp:inline distT="0" distB="0" distL="0" distR="0" wp14:anchorId="0489B5A7" wp14:editId="320A7C58">
             <wp:extent cx="4953000" cy="2628900"/>
@@ -9624,6 +9704,7 @@
     </w:p>
     <w:p>
       <w:r>
+        <w:lastRenderedPageBreak/>
         <w:t xml:space="preserve">Como demonstrado </w:t>
       </w:r>
       <w:r>
@@ -9697,7 +9778,6 @@
     </w:p>
     <w:p>
       <w:r>
-        <w:lastRenderedPageBreak/>
         <w:t xml:space="preserve">Como demonstrado na </w:t>
       </w:r>
       <w:r>
@@ -9726,6 +9806,7 @@
           <w:noProof/>
           <w:szCs w:val="24"/>
         </w:rPr>
+        <w:lastRenderedPageBreak/>
         <w:drawing>
           <wp:inline distT="0" distB="0" distL="0" distR="0" wp14:anchorId="57510A0B" wp14:editId="5AFB2C2D">
             <wp:extent cx="5610225" cy="2943225"/>
@@ -9900,8 +9981,16 @@
         <w:rPr>
           <w:i/>
         </w:rPr>
-        <w:t>Web Components</w:t>
-      </w:r>
+        <w:t xml:space="preserve">Web </w:t>
+      </w:r>
+      <w:proofErr w:type="spellStart"/>
+      <w:r>
+        <w:rPr>
+          <w:i/>
+        </w:rPr>
+        <w:t>Components</w:t>
+      </w:r>
+      <w:proofErr w:type="spellEnd"/>
       <w:r>
         <w:t xml:space="preserve"> é o conjunto de diversas tecnologias reutilizáveis e customizáveis para aplicações </w:t>
       </w:r>
@@ -9962,7 +10051,6 @@
       <w:bookmarkStart w:id="37" w:name="_Toc98865244"/>
       <w:bookmarkStart w:id="38" w:name="_Toc101530341"/>
       <w:r>
-        <w:lastRenderedPageBreak/>
         <w:t>2.</w:t>
       </w:r>
       <w:r>
@@ -10034,6 +10122,7 @@
     </w:p>
     <w:p>
       <w:r>
+        <w:lastRenderedPageBreak/>
         <w:t xml:space="preserve">A metodologia MVC </w:t>
       </w:r>
       <w:r>
@@ -10135,12 +10224,12 @@
     </w:p>
     <w:p>
       <w:r>
+        <w:t>Através dele, um usuário pode publicar os dados de um animal para disponibilizá-lo para adoção. Pode-se cadastrar nome, fotos, descrição, espécie, raça e localização. Os usuários adotantes recebem uma lista de animais que estão mais próximos, usando o sistema de geolocalização do aplicativo e conseguem conversar com o cuidador temporário do animal por meio de um chat. (ADOTA PET GO, 2019)</w:t>
+      </w:r>
+    </w:p>
+    <w:p>
+      <w:r>
         <w:lastRenderedPageBreak/>
-        <w:t>Através dele, um usuário pode publicar os dados de um animal para disponibilizá-lo para adoção. Pode-se cadastrar nome, fotos, descrição, espécie, raça e localização. Os usuários adotantes recebem uma lista de animais que estão mais próximos, usando o sistema de geolocalização do aplicativo e conseguem conversar com o cuidador temporário do animal por meio de um chat. (ADOTA PET GO, 2019)</w:t>
-      </w:r>
-    </w:p>
-    <w:p>
-      <w:r>
         <w:t xml:space="preserve">O aplicativo está disponível na Google Play, uma loja de apps para dispositivos móveis com Android. A </w:t>
       </w:r>
       <w:r>
@@ -10325,13 +10414,30 @@
     </w:p>
     <w:p>
       <w:r>
+        <w:t>No site para download da aplicação, diz que:</w:t>
+      </w:r>
+    </w:p>
+    <w:p>
+      <w:pPr>
+        <w:ind w:left="2124"/>
+      </w:pPr>
+      <w:r>
+        <w:rPr>
+          <w:sz w:val="20"/>
+          <w:szCs w:val="20"/>
+        </w:rPr>
+        <w:t xml:space="preserve">Se você possui um animal e não consegue tomar conta dele, você pode fazer sua publicação com detalhes dele e encontrar alguém que o queira. Quando houver um interesse mútuo, ambas as partes poderão se conectar por meio do chat no aplicativo, </w:t>
+      </w:r>
+      <w:r>
+        <w:rPr>
+          <w:sz w:val="20"/>
+          <w:szCs w:val="20"/>
+        </w:rPr>
         <w:lastRenderedPageBreak/>
-        <w:t>No site para download da aplicação, diz que:</w:t>
-      </w:r>
-    </w:p>
-    <w:p>
-      <w:r>
-        <w:t>Se você possui um animal e não consegue tomar conta dele, você pode fazer sua publicação com detalhes dele e encontrar alguém que o queira. Quando houver um interesse mútuo, ambas as partes poderão se conectar por meio do chat no aplicativo, facilitando assim, a adoção. Também é possível avaliar os usuários para que haja uma confiança antes de adotar o animal de alguém.</w:t>
+        <w:t>facilitando assim, a adoção. Também é possível avaliar os usuários para que haja uma confiança antes de adotar o animal de alguém</w:t>
+      </w:r>
+      <w:r>
+        <w:t>.</w:t>
       </w:r>
     </w:p>
     <w:p>
@@ -10525,7 +10631,6 @@
         </w:numPr>
       </w:pPr>
       <w:r>
-        <w:lastRenderedPageBreak/>
         <w:t>Pessoas que estão interessadas em ter um novo bichinho vão entrar no site e procurar um que tenha a ver com o perfil dele;</w:t>
       </w:r>
     </w:p>
@@ -10543,6 +10648,7 @@
     </w:p>
     <w:p>
       <w:r>
+        <w:lastRenderedPageBreak/>
         <w:t xml:space="preserve">A </w:t>
       </w:r>
       <w:r>
@@ -10617,7 +10723,7 @@
     <w:p>
       <w:pPr>
         <w:pStyle w:val="Legenda"/>
-        <w:jc w:val="center"/>
+        <w:jc w:val="left"/>
         <w:rPr>
           <w:sz w:val="24"/>
           <w:szCs w:val="24"/>
@@ -10692,7 +10798,7 @@
     </w:p>
     <w:p>
       <w:pPr>
-        <w:jc w:val="center"/>
+        <w:jc w:val="left"/>
       </w:pPr>
       <w:r>
         <w:t>Fonte: Amigo não se compra (2022)</w:t>
@@ -10720,15 +10826,15 @@
       </w:pPr>
       <w:bookmarkStart w:id="46" w:name="_Toc97100970"/>
       <w:bookmarkStart w:id="47" w:name="_Toc98865245"/>
-      <w:bookmarkStart w:id="48" w:name="_Toc192060079"/>
-      <w:bookmarkStart w:id="49" w:name="_Toc101530346"/>
+      <w:bookmarkStart w:id="48" w:name="_Toc101530346"/>
+      <w:bookmarkStart w:id="49" w:name="_Toc192060079"/>
       <w:r>
         <w:lastRenderedPageBreak/>
         <w:t>3 OBJETIVO DO PROJETO</w:t>
       </w:r>
       <w:bookmarkEnd w:id="46"/>
       <w:bookmarkEnd w:id="47"/>
-      <w:bookmarkEnd w:id="49"/>
+      <w:bookmarkEnd w:id="48"/>
     </w:p>
     <w:p>
       <w:r>
@@ -11806,7 +11912,7 @@
       <w:bookmarkStart w:id="62" w:name="_Toc97100974"/>
       <w:bookmarkStart w:id="63" w:name="_Toc98865249"/>
       <w:bookmarkStart w:id="64" w:name="_Toc101530350"/>
-      <w:bookmarkEnd w:id="48"/>
+      <w:bookmarkEnd w:id="49"/>
       <w:r>
         <w:t>3.4 PÚBLICO</w:t>
       </w:r>
@@ -13195,7 +13301,6 @@
       <w:r>
         <w:t xml:space="preserve"> </w:t>
       </w:r>
-      <w:proofErr w:type="gramStart"/>
       <w:r>
         <w:t>H</w:t>
       </w:r>
@@ -13208,7 +13313,6 @@
       <w:r>
         <w:t>]</w:t>
       </w:r>
-      <w:proofErr w:type="gramEnd"/>
     </w:p>
     <w:tbl>
       <w:tblPr>
@@ -13328,7 +13432,6 @@
             <w:shd w:val="clear" w:color="auto" w:fill="auto"/>
           </w:tcPr>
           <w:p>
-            <w:proofErr w:type="gramStart"/>
             <w:r>
               <w:t>PCU</w:t>
             </w:r>
@@ -13338,7 +13441,6 @@
             <w:r>
               <w:t>-</w:t>
             </w:r>
-            <w:proofErr w:type="gramEnd"/>
             <w:r>
               <w:t xml:space="preserve"> </w:t>
             </w:r>
@@ -13461,7 +13563,6 @@
       <w:r>
         <w:t>os valores apontados no Quadro 1</w:t>
       </w:r>
-      <w:proofErr w:type="gramStart"/>
       <w:r>
         <w:t>.</w:t>
       </w:r>
@@ -13471,7 +13572,6 @@
       <w:r>
         <w:t>]</w:t>
       </w:r>
-      <w:proofErr w:type="gramEnd"/>
     </w:p>
     <w:p/>
     <w:p>
@@ -13817,6 +13917,7 @@
         </w:numPr>
       </w:pPr>
       <w:r>
+        <w:lastRenderedPageBreak/>
         <w:t xml:space="preserve">Módulo </w:t>
       </w:r>
       <w:r>
@@ -13930,7 +14031,6 @@
         </w:numPr>
       </w:pPr>
       <w:r>
-        <w:lastRenderedPageBreak/>
         <w:t>Módulo Cidadão</w:t>
       </w:r>
     </w:p>
@@ -14020,7 +14120,17 @@
     </w:p>
     <w:p/>
     <w:p>
-      <w:r>
+      <w:pPr>
+        <w:rPr>
+          <w:b/>
+          <w:bCs/>
+        </w:rPr>
+      </w:pPr>
+      <w:r>
+        <w:rPr>
+          <w:b/>
+          <w:bCs/>
+        </w:rPr>
         <w:t>RF 01 - Cadastrar Usuário</w:t>
       </w:r>
     </w:p>
@@ -14044,13 +14154,27 @@
       </w:r>
     </w:p>
     <w:p>
-      <w:r>
+      <w:pPr>
+        <w:rPr>
+          <w:b/>
+          <w:bCs/>
+        </w:rPr>
+      </w:pPr>
+      <w:r>
+        <w:rPr>
+          <w:b/>
+          <w:bCs/>
+        </w:rPr>
         <w:t>RF 02 - Autenticar acesso de usuário</w:t>
       </w:r>
     </w:p>
     <w:p>
       <w:r>
-        <w:t>Este requisito refere-se à verificação dos dados para acesso à conta previamente criada pelo usuário. A verificação se deve ao momento do login, onde o usuário deverá informar o e-mail e senha da conta que deseja permissão para acesso, podendo existir a possibilidade de recuperação e troca de senha em caso de esquecimento pelo usuário. Caso os dados de acesso não sejam encontrados pelo sistema, o usuário poderá solicitar seu cadastro.</w:t>
+        <w:t xml:space="preserve">Este requisito refere-se à verificação dos dados para acesso à conta previamente criada pelo usuário. A verificação se deve ao momento do login, onde o usuário deverá informar o e-mail </w:t>
+      </w:r>
+      <w:r>
+        <w:lastRenderedPageBreak/>
+        <w:t>e senha da conta que deseja permissão para acesso, podendo existir a possibilidade de recuperação e troca de senha em caso de esquecimento pelo usuário. Caso os dados de acesso não sejam encontrados pelo sistema, o usuário poderá solicitar seu cadastro.</w:t>
       </w:r>
     </w:p>
     <w:p>
@@ -14060,16 +14184,16 @@
     </w:p>
     <w:p>
       <w:r>
+        <w:rPr>
+          <w:b/>
+          <w:bCs/>
+        </w:rPr>
         <w:t>RF 03 - Recuperar senha</w:t>
       </w:r>
     </w:p>
     <w:p>
       <w:r>
-        <w:t>Este requisito refere-se à possibilidade de ser efetuada a recuperação da senha de acesso à conta por um usuário previamente cadastrado no sistema. Para segurança, deverá ser informado o e-</w:t>
-      </w:r>
-      <w:r>
-        <w:lastRenderedPageBreak/>
-        <w:t xml:space="preserve">mail cadastrado para onde será enviada uma notificação com a nova senha automaticamente gerada pelo sistema para o acesso, no qual deve ser trocada após realizar o novo acesso. </w:t>
+        <w:t xml:space="preserve">Este requisito refere-se à possibilidade de ser efetuada a recuperação da senha de acesso à conta por um usuário previamente cadastrado no sistema. Para segurança, deverá ser informado o e-mail cadastrado para onde será enviada uma notificação com a nova senha automaticamente gerada pelo sistema para o acesso, no qual deve ser trocada após realizar o novo acesso. </w:t>
       </w:r>
     </w:p>
     <w:p>
@@ -14079,7 +14203,21 @@
     </w:p>
     <w:p>
       <w:r>
-        <w:t>RF 04 - Alterar senha</w:t>
+        <w:rPr>
+          <w:b/>
+          <w:bCs/>
+        </w:rPr>
+        <w:t>RF 04 - Alterar</w:t>
+      </w:r>
+      <w:r>
+        <w:t xml:space="preserve"> </w:t>
+      </w:r>
+      <w:r>
+        <w:rPr>
+          <w:b/>
+          <w:bCs/>
+        </w:rPr>
+        <w:t>senha</w:t>
       </w:r>
     </w:p>
     <w:p>
@@ -14094,7 +14232,17 @@
     </w:p>
     <w:p/>
     <w:p>
-      <w:r>
+      <w:pPr>
+        <w:rPr>
+          <w:b/>
+          <w:bCs/>
+        </w:rPr>
+      </w:pPr>
+      <w:r>
+        <w:rPr>
+          <w:b/>
+          <w:bCs/>
+        </w:rPr>
         <w:t xml:space="preserve">b) Módulo Master </w:t>
       </w:r>
     </w:p>
@@ -14128,44 +14276,6 @@
       <w:proofErr w:type="spellEnd"/>
       <w:r>
         <w:t xml:space="preserve"> do responsável legal, endereço, cep, telefone, nome do responsável legal, endereço do responsável legal, telefone do responsável legal. O responsável legal já ganha um perfil de acesso, tendo como usuário seu e-mail e a senha. (RF 04)</w:t>
-      </w:r>
-    </w:p>
-    <w:p>
-      <w:r>
-        <w:t>Prioridade: essencial.</w:t>
-      </w:r>
-    </w:p>
-    <w:p>
-      <w:r>
-        <w:t>RF 06 - Editar instituições</w:t>
-      </w:r>
-    </w:p>
-    <w:p>
-      <w:r>
-        <w:t xml:space="preserve">Este requisito refere-se </w:t>
-      </w:r>
-      <w:proofErr w:type="gramStart"/>
-      <w:r>
-        <w:t>a</w:t>
-      </w:r>
-      <w:proofErr w:type="gramEnd"/>
-      <w:r>
-        <w:t xml:space="preserve"> edição dos dados </w:t>
-      </w:r>
-      <w:r>
-        <w:t>das instituições</w:t>
-      </w:r>
-      <w:r>
-        <w:t xml:space="preserve"> previamente cadastradas (RF 05). Todos os usuários </w:t>
-      </w:r>
-      <w:r>
-        <w:rPr>
-          <w:i/>
-        </w:rPr>
-        <w:t>masters</w:t>
-      </w:r>
-      <w:r>
-        <w:t xml:space="preserve"> poderão editar todos os dados, com exceção do número único gerado, daquela determinada instituição. As edições ocorrerão de acordo com a necessidade da troca de alguma informação cadastrada anteriormente (RF 05).</w:t>
       </w:r>
     </w:p>
     <w:p>
@@ -14176,6 +14286,36 @@
     </w:p>
     <w:p>
       <w:r>
+        <w:t>RF 06 - Editar instituições</w:t>
+      </w:r>
+    </w:p>
+    <w:p>
+      <w:r>
+        <w:t xml:space="preserve">Este requisito refere-se a edição dos dados </w:t>
+      </w:r>
+      <w:r>
+        <w:t>das instituições</w:t>
+      </w:r>
+      <w:r>
+        <w:t xml:space="preserve"> previamente cadastradas (RF 05). Todos os usuários </w:t>
+      </w:r>
+      <w:r>
+        <w:rPr>
+          <w:i/>
+        </w:rPr>
+        <w:t>masters</w:t>
+      </w:r>
+      <w:r>
+        <w:t xml:space="preserve"> poderão editar todos os dados, com exceção do número único gerado, daquela determinada instituição. As edições ocorrerão de acordo com a necessidade da troca de alguma informação cadastrada anteriormente (RF 05).</w:t>
+      </w:r>
+    </w:p>
+    <w:p>
+      <w:r>
+        <w:t>Prioridade: essencial.</w:t>
+      </w:r>
+    </w:p>
+    <w:p>
+      <w:r>
         <w:t>RF 07 - Excluir instituições</w:t>
       </w:r>
     </w:p>
@@ -14257,211 +14397,6 @@
       </w:r>
       <w:r>
         <w:t>. O usuário poderá cadastrar vários cães ou gatos, que serão automaticamente vinculados ao usuário que a cadastrada (RF 01) e a instituição que ele pertence (RF 05). Para fazer o cadastro dos animais, será necessário informados os dados de caráter identificador como nome, foto, sexo, peso e pelagem. Apenas usuários administradores poderão efetuar o cadastro dos animais.</w:t>
-      </w:r>
-    </w:p>
-    <w:p>
-      <w:r>
-        <w:t>Prioridade: essencial.</w:t>
-      </w:r>
-    </w:p>
-    <w:p/>
-    <w:p>
-      <w:r>
-        <w:t>RF 10 - Edição de animais</w:t>
-      </w:r>
-    </w:p>
-    <w:p>
-      <w:r>
-        <w:t xml:space="preserve">Este módulo refere-se à edição dos dados dos animais previamente cadastrados (RF 09) que os administradores poderão editar com base na necessidade. Todos os dados poderão ser editados </w:t>
-      </w:r>
-      <w:r>
-        <w:lastRenderedPageBreak/>
-        <w:t>com exceção do número único atribuído ao animal. Apenas o perfil de administrador realiza esta operação.</w:t>
-      </w:r>
-    </w:p>
-    <w:p>
-      <w:r>
-        <w:t>Prioridade: essencial.</w:t>
-      </w:r>
-    </w:p>
-    <w:p>
-      <w:r>
-        <w:t>RF 11 - Exclusão de animais</w:t>
-      </w:r>
-    </w:p>
-    <w:p>
-      <w:r>
-        <w:t>Este módulo refere-se à exclusão dos dados dos animais previamente cadastrados (RF 09). Quando se fizer necessário, os administradores poderão realizar a exclusão dos animais.</w:t>
-      </w:r>
-    </w:p>
-    <w:p>
-      <w:r>
-        <w:t>Prioridade: essencial.</w:t>
-      </w:r>
-    </w:p>
-    <w:p>
-      <w:r>
-        <w:t>RF 12 - Listagem de animais</w:t>
-      </w:r>
-    </w:p>
-    <w:p>
-      <w:r>
-        <w:t>Este módulo refere-se a lista dos animais já cadastrados que ficará disponibilizado ao perfil de administrador, para acompanhar a quantidade e quais animais possuem cadastro no sistema. Apenas o perfil de administrador terá acesso a esta listagem com possibilidade de edição (RF 10), e exclusão (RF 11).</w:t>
-      </w:r>
-    </w:p>
-    <w:p>
-      <w:r>
-        <w:t>Prioridade: essencial.</w:t>
-      </w:r>
-    </w:p>
-    <w:p>
-      <w:r>
-        <w:t>RF 13 - Cadastro de campanhas de saúde animal</w:t>
-      </w:r>
-    </w:p>
-    <w:p>
-      <w:r>
-        <w:t xml:space="preserve">Este módulo refere-se ao cadastro de campanhas de saúde animal, onde serão informados os dados para cadastramento, como nome, período, local e informações gerais. Apenas o perfil de administrador poderá cadastrar campanhas. Estas campanhas ficam diretamente ligadas às </w:t>
-      </w:r>
-      <w:r>
-        <w:t xml:space="preserve">instituições </w:t>
-      </w:r>
-      <w:r>
-        <w:t>previamente cadastradas (RF 05) que as cadastraram. Posterior ao cadastro, as campanhas serão divulgadas por meio do aplicativo aos cidadãos (RF 21)</w:t>
-      </w:r>
-    </w:p>
-    <w:p>
-      <w:r>
-        <w:t>Prioridade: essencial.</w:t>
-      </w:r>
-    </w:p>
-    <w:p/>
-    <w:p/>
-    <w:p>
-      <w:r>
-        <w:t>RF 14 - Gestão de solicitações de adoção e devolução</w:t>
-      </w:r>
-    </w:p>
-    <w:p>
-      <w:r>
-        <w:t xml:space="preserve">Este módulo refere-se à gestão e acompanhamento do processo de adoção ou devolução de animais das </w:t>
-      </w:r>
-      <w:r>
-        <w:t>instituições</w:t>
-      </w:r>
-      <w:r>
-        <w:t xml:space="preserve">. Os usuários administradores, poderão acompanhar todas as </w:t>
-      </w:r>
-      <w:r>
-        <w:lastRenderedPageBreak/>
-        <w:t xml:space="preserve">solicitações que os usuários cidadãos poderão realizar as suas determinadas </w:t>
-      </w:r>
-      <w:r>
-        <w:t xml:space="preserve">instituições </w:t>
-      </w:r>
-      <w:r>
-        <w:t xml:space="preserve">(RF 18). Este acompanhamento será desde a abertura da solicitação de adoção, até a finalização, sendo ela positiva ou negativa para a adoção ou devolução. Na solicitação ficará vinculado o usuário cidadão cadastrado previamente (RF 01) que for responsável pela abertura da mesma e também ficará vinculada a </w:t>
-      </w:r>
-      <w:proofErr w:type="spellStart"/>
-      <w:r>
-        <w:t>instituição</w:t>
-      </w:r>
-      <w:r>
-        <w:t>responsável</w:t>
-      </w:r>
-      <w:proofErr w:type="spellEnd"/>
-      <w:r>
-        <w:t xml:space="preserve"> pelo animal.</w:t>
-      </w:r>
-    </w:p>
-    <w:p>
-      <w:r>
-        <w:t>Prioridade: essencial.</w:t>
-      </w:r>
-    </w:p>
-    <w:p>
-      <w:r>
-        <w:t>RF 15 - Geração do termo de responsabilidade</w:t>
-      </w:r>
-    </w:p>
-    <w:p>
-      <w:r>
-        <w:t>Este módulo refere-se à geração dos termos de responsabilidade que serão concebidos no momento em que a solicitação da adoção (RF 14) estiver concluída positivamente. O termo de responsabilidade será vinculado ao usuár</w:t>
-      </w:r>
-      <w:r>
-        <w:t>io que abriu a solicitação (RF 18</w:t>
-      </w:r>
-      <w:r>
-        <w:t xml:space="preserve">) e a </w:t>
-      </w:r>
-      <w:r>
-        <w:t xml:space="preserve">instituição </w:t>
-      </w:r>
-      <w:r>
-        <w:t xml:space="preserve">que estiver responsável pelo animal naquele momento, com todos os seus dados cadastrados em sua base de dados (RF 09). No termo serão coletados os dados do animal cadastrado (RF 09) do cidadão adotante e informações do termo de responsabilidade sobre o animal adotado. </w:t>
-      </w:r>
-    </w:p>
-    <w:p>
-      <w:r>
-        <w:t>Prioridade: essencial.</w:t>
-      </w:r>
-    </w:p>
-    <w:p/>
-    <w:p>
-      <w:r>
-        <w:t>d)  Módulo Cidadão</w:t>
-      </w:r>
-    </w:p>
-    <w:p>
-      <w:r>
-        <w:t xml:space="preserve">RF 16 - Listar todos os animais </w:t>
-      </w:r>
-    </w:p>
-    <w:p>
-      <w:r>
-        <w:t xml:space="preserve">Este módulo refere-se à listagem dos dados dos animais como nome, foto, sexo e </w:t>
-      </w:r>
-      <w:r>
-        <w:t xml:space="preserve">instituição </w:t>
-      </w:r>
-      <w:r>
-        <w:t xml:space="preserve">responsável. A listagem será feita de forma que os cidadãos poderão demonstrar interesse nos animais (RF 17) e entrar em contato direto com a </w:t>
-      </w:r>
-      <w:r>
-        <w:t xml:space="preserve">instituição </w:t>
-      </w:r>
-      <w:r>
-        <w:t xml:space="preserve">responsável por tal ou também “pular” aquele animal que não for de seu interesse (RF 20). </w:t>
-      </w:r>
-    </w:p>
-    <w:p>
-      <w:r>
-        <w:t>Prioridade: essencial.</w:t>
-      </w:r>
-    </w:p>
-    <w:p>
-      <w:r>
-        <w:t>RF 17 - Detalhes do animal</w:t>
-      </w:r>
-    </w:p>
-    <w:p>
-      <w:r>
-        <w:t>Este módulo refere-se à funcionalidade de demonstrar interesse nos animais vistos. Ao demonstrar interesse dando um “</w:t>
-      </w:r>
-      <w:r>
-        <w:rPr>
-          <w:i/>
-        </w:rPr>
-        <w:t>like</w:t>
-      </w:r>
-      <w:r>
-        <w:t xml:space="preserve">” no animal, é aberta uma solicitação de adoção daquele determinado animal (RF 18) que ligará o cidadão a </w:t>
-      </w:r>
-      <w:r>
-        <w:t xml:space="preserve">instituição </w:t>
-      </w:r>
-      <w:r>
-        <w:t>responsável pelo mesmo, dando sequência nos passos para adoção.</w:t>
       </w:r>
     </w:p>
     <w:p>
@@ -14470,6 +14405,204 @@
         <w:t>Prioridade: essencial.</w:t>
       </w:r>
     </w:p>
+    <w:p/>
+    <w:p>
+      <w:r>
+        <w:t>RF 10 - Edição de animais</w:t>
+      </w:r>
+    </w:p>
+    <w:p>
+      <w:r>
+        <w:t>Este módulo refere-se à edição dos dados dos animais previamente cadastrados (RF 09) que os administradores poderão editar com base na necessidade. Todos os dados poderão ser editados com exceção do número único atribuído ao animal. Apenas o perfil de administrador realiza esta operação.</w:t>
+      </w:r>
+    </w:p>
+    <w:p>
+      <w:r>
+        <w:t>Prioridade: essencial.</w:t>
+      </w:r>
+    </w:p>
+    <w:p>
+      <w:r>
+        <w:t>RF 11 - Exclusão de animais</w:t>
+      </w:r>
+    </w:p>
+    <w:p>
+      <w:r>
+        <w:t>Este módulo refere-se à exclusão dos dados dos animais previamente cadastrados (RF 09). Quando se fizer necessário, os administradores poderão realizar a exclusão dos animais.</w:t>
+      </w:r>
+    </w:p>
+    <w:p>
+      <w:r>
+        <w:t>Prioridade: essencial.</w:t>
+      </w:r>
+    </w:p>
+    <w:p>
+      <w:r>
+        <w:t>RF 12 - Listagem de animais</w:t>
+      </w:r>
+    </w:p>
+    <w:p>
+      <w:r>
+        <w:t>Este módulo refere-se a lista dos animais já cadastrados que ficará disponibilizado ao perfil de administrador, para acompanhar a quantidade e quais animais possuem cadastro no sistema. Apenas o perfil de administrador terá acesso a esta listagem com possibilidade de edição (RF 10), e exclusão (RF 11).</w:t>
+      </w:r>
+    </w:p>
+    <w:p>
+      <w:r>
+        <w:t>Prioridade: essencial.</w:t>
+      </w:r>
+    </w:p>
+    <w:p>
+      <w:r>
+        <w:t>RF 13 - Cadastro de campanhas de saúde animal</w:t>
+      </w:r>
+    </w:p>
+    <w:p>
+      <w:r>
+        <w:t xml:space="preserve">Este módulo refere-se ao cadastro de campanhas de saúde animal, onde serão informados os dados para cadastramento, como nome, período, local e informações gerais. Apenas o perfil de administrador poderá cadastrar campanhas. Estas campanhas ficam diretamente ligadas às </w:t>
+      </w:r>
+      <w:r>
+        <w:t xml:space="preserve">instituições </w:t>
+      </w:r>
+      <w:r>
+        <w:t>previamente cadastradas (RF 05) que as cadastraram. Posterior ao cadastro, as campanhas serão divulgadas por meio do aplicativo aos cidadãos (RF 21)</w:t>
+      </w:r>
+    </w:p>
+    <w:p>
+      <w:r>
+        <w:t>Prioridade: essencial.</w:t>
+      </w:r>
+    </w:p>
+    <w:p/>
+    <w:p/>
+    <w:p>
+      <w:r>
+        <w:t>RF 14 - Gestão de solicitações de adoção e devolução</w:t>
+      </w:r>
+    </w:p>
+    <w:p>
+      <w:r>
+        <w:t xml:space="preserve">Este módulo refere-se à gestão e acompanhamento do processo de adoção ou devolução de animais das </w:t>
+      </w:r>
+      <w:r>
+        <w:t>instituições</w:t>
+      </w:r>
+      <w:r>
+        <w:t xml:space="preserve">. Os usuários administradores, poderão acompanhar todas as solicitações que os usuários cidadãos poderão realizar as suas determinadas </w:t>
+      </w:r>
+      <w:r>
+        <w:t xml:space="preserve">instituições </w:t>
+      </w:r>
+      <w:r>
+        <w:t xml:space="preserve">(RF 18). Este acompanhamento será desde a abertura da solicitação de adoção, até a finalização, sendo ela positiva ou negativa para a adoção ou devolução. Na solicitação ficará vinculado o usuário cidadão cadastrado previamente (RF 01) que for responsável pela abertura da mesma e também ficará vinculada a </w:t>
+      </w:r>
+      <w:proofErr w:type="spellStart"/>
+      <w:r>
+        <w:t>instituição</w:t>
+      </w:r>
+      <w:r>
+        <w:t>responsável</w:t>
+      </w:r>
+      <w:proofErr w:type="spellEnd"/>
+      <w:r>
+        <w:t xml:space="preserve"> pelo animal.</w:t>
+      </w:r>
+    </w:p>
+    <w:p>
+      <w:r>
+        <w:t>Prioridade: essencial.</w:t>
+      </w:r>
+    </w:p>
+    <w:p>
+      <w:r>
+        <w:t>RF 15 - Geração do termo de responsabilidade</w:t>
+      </w:r>
+    </w:p>
+    <w:p>
+      <w:r>
+        <w:t>Este módulo refere-se à geração dos termos de responsabilidade que serão concebidos no momento em que a solicitação da adoção (RF 14) estiver concluída positivamente. O termo de responsabilidade será vinculado ao usuár</w:t>
+      </w:r>
+      <w:r>
+        <w:t>io que abriu a solicitação (RF 18</w:t>
+      </w:r>
+      <w:r>
+        <w:t xml:space="preserve">) e a </w:t>
+      </w:r>
+      <w:r>
+        <w:t xml:space="preserve">instituição </w:t>
+      </w:r>
+      <w:r>
+        <w:t xml:space="preserve">que estiver responsável pelo animal naquele momento, com todos os seus dados cadastrados em sua base de dados (RF 09). No termo serão coletados os dados do animal cadastrado (RF 09) do cidadão adotante e informações do termo de responsabilidade sobre o animal adotado. </w:t>
+      </w:r>
+    </w:p>
+    <w:p>
+      <w:r>
+        <w:t>Prioridade: essencial.</w:t>
+      </w:r>
+    </w:p>
+    <w:p/>
+    <w:p>
+      <w:r>
+        <w:t>d)  Módulo Cidadão</w:t>
+      </w:r>
+    </w:p>
+    <w:p>
+      <w:r>
+        <w:t xml:space="preserve">RF 16 - Listar todos os animais </w:t>
+      </w:r>
+    </w:p>
+    <w:p>
+      <w:r>
+        <w:t xml:space="preserve">Este módulo refere-se à listagem dos dados dos animais como nome, foto, sexo e </w:t>
+      </w:r>
+      <w:r>
+        <w:t xml:space="preserve">instituição </w:t>
+      </w:r>
+      <w:r>
+        <w:t xml:space="preserve">responsável. A listagem será feita de forma que os cidadãos poderão demonstrar interesse nos animais (RF 17) e entrar em contato direto com a </w:t>
+      </w:r>
+      <w:r>
+        <w:t xml:space="preserve">instituição </w:t>
+      </w:r>
+      <w:r>
+        <w:t xml:space="preserve">responsável por tal ou também “pular” aquele animal que não for de seu interesse (RF 20). </w:t>
+      </w:r>
+    </w:p>
+    <w:p>
+      <w:r>
+        <w:t>Prioridade: essencial.</w:t>
+      </w:r>
+    </w:p>
+    <w:p>
+      <w:r>
+        <w:t>RF 17 - Detalhes do animal</w:t>
+      </w:r>
+    </w:p>
+    <w:p>
+      <w:r>
+        <w:lastRenderedPageBreak/>
+        <w:t>Este módulo refere-se à funcionalidade de demonstrar interesse nos animais vistos. Ao demonstrar interesse dando um “</w:t>
+      </w:r>
+      <w:r>
+        <w:rPr>
+          <w:i/>
+        </w:rPr>
+        <w:t>like</w:t>
+      </w:r>
+      <w:r>
+        <w:t xml:space="preserve">” no animal, é aberta uma solicitação de adoção daquele determinado animal (RF 18) que ligará o cidadão a </w:t>
+      </w:r>
+      <w:r>
+        <w:t xml:space="preserve">instituição </w:t>
+      </w:r>
+      <w:r>
+        <w:t>responsável pelo mesmo, dando sequência nos passos para adoção.</w:t>
+      </w:r>
+    </w:p>
+    <w:p>
+      <w:r>
+        <w:t>Prioridade: essencial.</w:t>
+      </w:r>
+    </w:p>
     <w:p>
       <w:r>
         <w:t>RF 18 - Abrir solicitação de adoção</w:t>
@@ -14533,6 +14666,7 @@
     </w:p>
     <w:p>
       <w:r>
+        <w:lastRenderedPageBreak/>
         <w:t>Prioridade: essencial.</w:t>
       </w:r>
     </w:p>
@@ -14543,7 +14677,6 @@
     </w:p>
     <w:p>
       <w:r>
-        <w:lastRenderedPageBreak/>
         <w:t xml:space="preserve">Este módulo refere-se à funcionalidade de cadastrar nas campanhas disponíveis no aplicativo (RF 21) que foram previamente cadastradas e disponibilizadas pelas </w:t>
       </w:r>
       <w:r>
@@ -14671,6 +14804,7 @@
     </w:p>
     <w:p>
       <w:r>
+        <w:lastRenderedPageBreak/>
         <w:t>Este requisito refere-se ao nível de controle de acesso e autenticação, que regula que tipo de informações os usuários poderão visualizar, dado a confidencialidade de algumas informações que apenas pessoas autorizadas poderão ter acesso.</w:t>
       </w:r>
     </w:p>
@@ -14681,7 +14815,6 @@
     </w:p>
     <w:p>
       <w:r>
-        <w:lastRenderedPageBreak/>
         <w:t>c) Requisitos de Portabilidade</w:t>
       </w:r>
     </w:p>
@@ -14817,6 +14950,7 @@
     </w:p>
     <w:p>
       <w:r>
+        <w:lastRenderedPageBreak/>
         <w:t>b) Requisitos de Modelagem e Codificação</w:t>
       </w:r>
     </w:p>
@@ -14827,7 +14961,6 @@
     </w:p>
     <w:p>
       <w:r>
-        <w:lastRenderedPageBreak/>
         <w:t xml:space="preserve">O </w:t>
       </w:r>
       <w:proofErr w:type="spellStart"/>
@@ -15166,7 +15299,6 @@
     <w:p/>
     <w:p>
       <w:r>
-        <w:lastRenderedPageBreak/>
         <w:t>c) Requisitos de Padrões</w:t>
       </w:r>
     </w:p>
@@ -15289,7 +15421,6 @@
     <w:p/>
     <w:p>
       <w:r>
-        <w:lastRenderedPageBreak/>
         <w:t>c) Requisitos de Privacidade e Proteção dos Dados</w:t>
       </w:r>
     </w:p>
@@ -15457,6 +15588,7 @@
         <w:rPr>
           <w:b/>
         </w:rPr>
+        <w:lastRenderedPageBreak/>
         <w:t>RN 01</w:t>
       </w:r>
       <w:r>
@@ -15477,7 +15609,6 @@
         <w:rPr>
           <w:b/>
         </w:rPr>
-        <w:lastRenderedPageBreak/>
         <w:t>RN 02</w:t>
       </w:r>
       <w:r>
@@ -15674,8 +15805,8 @@
       </w:pPr>
       <w:bookmarkStart w:id="137" w:name="_Toc97100991"/>
       <w:bookmarkStart w:id="138" w:name="_Toc98865274"/>
-      <w:bookmarkStart w:id="139" w:name="_Toc192060101"/>
-      <w:bookmarkStart w:id="140" w:name="_Toc101530373"/>
+      <w:bookmarkStart w:id="139" w:name="_Toc101530373"/>
+      <w:bookmarkStart w:id="140" w:name="_Toc192060101"/>
       <w:bookmarkEnd w:id="136"/>
       <w:r>
         <w:t xml:space="preserve">5.2.3 </w:t>
@@ -15697,7 +15828,7 @@
       </w:r>
       <w:bookmarkEnd w:id="137"/>
       <w:bookmarkEnd w:id="138"/>
-      <w:bookmarkEnd w:id="140"/>
+      <w:bookmarkEnd w:id="139"/>
     </w:p>
     <w:p>
       <w:r>
@@ -15734,7 +15865,7 @@
         <w:lastRenderedPageBreak/>
         <w:t>6 ARQUITETURA E PROJETO</w:t>
       </w:r>
-      <w:bookmarkEnd w:id="139"/>
+      <w:bookmarkEnd w:id="140"/>
       <w:r>
         <w:t xml:space="preserve"> DO SISTEMA</w:t>
       </w:r>
@@ -15817,15 +15948,7 @@
         <w:t>[T</w:t>
       </w:r>
       <w:r>
-        <w:t xml:space="preserve">odos os diagramas devem ser </w:t>
-      </w:r>
-      <w:proofErr w:type="gramStart"/>
-      <w:r>
-        <w:t>entregue</w:t>
-      </w:r>
-      <w:proofErr w:type="gramEnd"/>
-      <w:r>
-        <w:t xml:space="preserve"> dentro da pasta do Apêndice </w:t>
+        <w:t xml:space="preserve">odos os diagramas devem ser entregue dentro da pasta do Apêndice </w:t>
       </w:r>
       <w:r>
         <w:t>F</w:t>
@@ -15989,15 +16112,7 @@
         <w:t>[Insira uma apresentação sobre</w:t>
       </w:r>
       <w:r>
-        <w:t xml:space="preserve"> o assunto tratado nesta seção. Todos os diagramas devem ser </w:t>
-      </w:r>
-      <w:proofErr w:type="gramStart"/>
-      <w:r>
-        <w:t>entregue</w:t>
-      </w:r>
-      <w:proofErr w:type="gramEnd"/>
-      <w:r>
-        <w:t xml:space="preserve"> dentro da pasta do Apêndice </w:t>
+        <w:t xml:space="preserve"> o assunto tratado nesta seção. Todos os diagramas devem ser entregue dentro da pasta do Apêndice </w:t>
       </w:r>
       <w:r>
         <w:t>F</w:t>
@@ -16147,15 +16262,7 @@
     </w:p>
     <w:p>
       <w:r>
-        <w:t xml:space="preserve">[Todos os diagramas devem ser </w:t>
-      </w:r>
-      <w:proofErr w:type="gramStart"/>
-      <w:r>
-        <w:t>entregue</w:t>
-      </w:r>
-      <w:proofErr w:type="gramEnd"/>
-      <w:r>
-        <w:t xml:space="preserve"> dentro da pasta do Apêndice </w:t>
+        <w:t xml:space="preserve">[Todos os diagramas devem ser entregue dentro da pasta do Apêndice </w:t>
       </w:r>
       <w:r>
         <w:t>F</w:t>
@@ -16551,21 +16658,13 @@
         <w:t xml:space="preserve"> onde o trabalho foi divulgado.</w:t>
       </w:r>
       <w:r>
-        <w:t xml:space="preserve"> Finalize com as lições aprendidas</w:t>
-      </w:r>
-      <w:proofErr w:type="gramStart"/>
-      <w:r>
-        <w:t>.</w:t>
+        <w:t xml:space="preserve"> Finalize com as lições aprendidas.</w:t>
       </w:r>
       <w:r>
         <w:t xml:space="preserve"> </w:t>
       </w:r>
       <w:r>
-        <w:t>]</w:t>
-      </w:r>
-      <w:proofErr w:type="gramEnd"/>
-      <w:r>
-        <w:t xml:space="preserve"> </w:t>
+        <w:t xml:space="preserve">] </w:t>
       </w:r>
       <w:r>
         <w:br w:type="page"/>
@@ -16867,15 +16966,7 @@
         <w:t>Frio cruel: 30 milhões de animais vivem nas ruas do Brasil</w:t>
       </w:r>
       <w:r>
-        <w:t>. Observatório do terceiro setor.24 de agosto de 2020. Disponível em: &lt;https://observatorio3setor.org.br/noticias/frio-cruel-30-milhoes-de-animais-vivem-nas-ruas-do-brasil/#:~:text=A%20Organiza%C3%A7%C3%A3o%20Mundial%20da%20Sa%C3%BAde,s%C3%A3o%204%20milh%C3%B5es%20de%20animais.</w:t>
-      </w:r>
-      <w:proofErr w:type="gramStart"/>
-      <w:r>
-        <w:t>&gt;.Acesso</w:t>
-      </w:r>
-      <w:proofErr w:type="gramEnd"/>
-      <w:r>
-        <w:t xml:space="preserve"> em: 16 Mar. 2022.</w:t>
+        <w:t>. Observatório do terceiro setor.24 de agosto de 2020. Disponível em: &lt;https://observatorio3setor.org.br/noticias/frio-cruel-30-milhoes-de-animais-vivem-nas-ruas-do-brasil/#:~:text=A%20Organiza%C3%A7%C3%A3o%20Mundial%20da%20Sa%C3%BAde,s%C3%A3o%204%20milh%C3%B5es%20de%20animais.&gt;.Acesso em: 16 Mar. 2022.</w:t>
       </w:r>
     </w:p>
     <w:p>
@@ -16927,11 +17018,11 @@
         <w:t>DESENVOLVIMENTO DE UM WEBSITE DE ACOMPANHAMENTO E ADOÇÃO DE ANIMAIS DE RUA</w:t>
       </w:r>
       <w:r>
-        <w:t xml:space="preserve">. 2018. Trabalho de conclusão de curso (Tecnólogo em Análise e Desenvolvimento de Sistemas,) - </w:t>
+        <w:t xml:space="preserve">. 2018. Trabalho de conclusão de curso (Tecnólogo em Análise e Desenvolvimento de Sistemas,) - UNIVERSIDADE TECNOLÓGICA FEDERAL DO PARANÁ, [S. l.], 2020. Disponível em: </w:t>
       </w:r>
       <w:r>
         <w:lastRenderedPageBreak/>
-        <w:t>UNIVERSIDADE TECNOLÓGICA FEDERAL DO PARANÁ, [S. l.], 2020. Disponível em: &lt;http://repositorio.utfpr.edu.br:8080/jspui/bitstream/1/16823/1/PG_COADS_2018_2_03.pdf&gt;. Acesso em: 21 Mar. 2022.</w:t>
+        <w:t>&lt;http://repositorio.utfpr.edu.br:8080/jspui/bitstream/1/16823/1/PG_COADS_2018_2_03.pdf&gt;. Acesso em: 21 Mar. 2022.</w:t>
       </w:r>
     </w:p>
     <w:p>
@@ -16950,15 +17041,7 @@
     </w:p>
     <w:p>
       <w:r>
-        <w:t xml:space="preserve">MAJOLO, SABRINA; CHIELA, </w:t>
-      </w:r>
-      <w:proofErr w:type="gramStart"/>
-      <w:r>
-        <w:t>EDIANA;LUSA</w:t>
-      </w:r>
-      <w:proofErr w:type="gramEnd"/>
-      <w:r>
-        <w:t xml:space="preserve">, TATIANE.. </w:t>
+        <w:t xml:space="preserve">MAJOLO, SABRINA; CHIELA, EDIANA;LUSA, TATIANE.. </w:t>
       </w:r>
       <w:proofErr w:type="spellStart"/>
       <w:r>
@@ -17059,16 +17142,11 @@
       <w:r>
         <w:t xml:space="preserve"> </w:t>
       </w:r>
-      <w:proofErr w:type="gramStart"/>
       <w:r>
         <w:t>M.</w:t>
       </w:r>
       <w:r>
-        <w:t>.</w:t>
-      </w:r>
-      <w:proofErr w:type="gramEnd"/>
-      <w:r>
-        <w:t xml:space="preserve"> </w:t>
+        <w:t xml:space="preserve">. </w:t>
       </w:r>
       <w:r>
         <w:rPr>
@@ -17100,7 +17178,21 @@
         <w:rPr>
           <w:b/>
         </w:rPr>
-        <w:t>Web Components,</w:t>
+        <w:t xml:space="preserve">Web </w:t>
+      </w:r>
+      <w:proofErr w:type="spellStart"/>
+      <w:r>
+        <w:rPr>
+          <w:b/>
+        </w:rPr>
+        <w:t>Components</w:t>
+      </w:r>
+      <w:proofErr w:type="spellEnd"/>
+      <w:r>
+        <w:rPr>
+          <w:b/>
+        </w:rPr>
+        <w:t>,</w:t>
       </w:r>
       <w:r>
         <w:t xml:space="preserve"> c2018. Disponível em: &lt;https://developer.mozilla.org/</w:t>
@@ -17475,13 +17567,8 @@
         <w:t>Tortello</w:t>
       </w:r>
       <w:proofErr w:type="spellEnd"/>
-      <w:proofErr w:type="gramStart"/>
-      <w:r>
-        <w:t>. .</w:t>
-      </w:r>
-      <w:proofErr w:type="gramEnd"/>
-      <w:r>
-        <w:t xml:space="preserve"> ed. Porto Alegre: AMGH EDITORA LTDA, 2016.</w:t>
+      <w:r>
+        <w:t>. . ed. Porto Alegre: AMGH EDITORA LTDA, 2016.</w:t>
       </w:r>
       <w:r>
         <w:t xml:space="preserve"> </w:t>
@@ -17578,15 +17665,7 @@
         <w:t>Cachorro fica preso mais de uma hora dentro de carro estacionado em rua de Goiânia; vídeo</w:t>
       </w:r>
       <w:r>
-        <w:t xml:space="preserve">. 06 de </w:t>
-      </w:r>
-      <w:proofErr w:type="gramStart"/>
-      <w:r>
-        <w:t>Jan.</w:t>
-      </w:r>
-      <w:proofErr w:type="gramEnd"/>
-      <w:r>
-        <w:t xml:space="preserve"> de 2020. G1. Disponível em: &lt;https://g1.globo.com/go/goias/noticia/2020/02/06/cachorro-fica-preso-mais-de-uma-hora-dentro-de-carro-estacionado-em-rua-de-goiania-video.ghtml&gt;. Acesso em: 17 Mar. 2022.</w:t>
+        <w:t>. 06 de Jan. de 2020. G1. Disponível em: &lt;https://g1.globo.com/go/goias/noticia/2020/02/06/cachorro-fica-preso-mais-de-uma-hora-dentro-de-carro-estacionado-em-rua-de-goiania-video.ghtml&gt;. Acesso em: 17 Mar. 2022.</w:t>
       </w:r>
     </w:p>
     <w:p>
@@ -17600,15 +17679,12 @@
         <w:t>LEVANTAMENTO DAS NOTÍCIAS SOBRE MAUS TRATOS À ANIMAIS EM UM SITE PÚBLICO DE NOTÍCIAS NA REGIÃO DE PATOS DE MINAS – MG, NO PERÍODO DE 2016 A OUTUBRO DE 2018</w:t>
       </w:r>
       <w:r>
-        <w:t xml:space="preserve">. Psicologia E Saúde Em Debate, 4(Suppl1), 79–79. Disponível em: </w:t>
-      </w:r>
+        <w:t>. Psicologia E Saúde Em Debate, 4(Suppl1), 79–79. Disponível em: &lt;http://psicodebate.dpgpsifpm.com.br/index.php/periodico/article/view/425&gt;. Acesso em: 17 Mar. 2022.</w:t>
+      </w:r>
+    </w:p>
+    <w:p>
       <w:r>
         <w:lastRenderedPageBreak/>
-        <w:t>&lt;http://psicodebate.dpgpsifpm.com.br/index.php/periodico/article/view/425&gt;. Acesso em: 17 Mar. 2022.</w:t>
-      </w:r>
-    </w:p>
-    <w:p>
-      <w:r>
         <w:t>SOUZA, ALEXANDRA CARIBÉ DE ARAÚJO; REIS, SÉRVIO TÚLIO JACINTO</w:t>
       </w:r>
       <w:r>
@@ -17641,60 +17717,206 @@
         <w:rPr>
           <w:b/>
         </w:rPr>
-        <w:t xml:space="preserve">. Why </w:t>
-      </w:r>
-      <w:proofErr w:type="gramStart"/>
+        <w:t>. Why Spring</w:t>
+      </w:r>
+      <w:r>
+        <w:t>?. 2022.  Disponível em: &lt;https://spring.io/why-</w:t>
+      </w:r>
+      <w:proofErr w:type="spellStart"/>
+      <w:r>
+        <w:t>spring</w:t>
+      </w:r>
+      <w:proofErr w:type="spellEnd"/>
+      <w:r>
+        <w:t>&gt;. Acesso em: 21 Mar. 2022.</w:t>
+      </w:r>
+    </w:p>
+    <w:p>
+      <w:r>
+        <w:t xml:space="preserve">SOUZA, R.F.  </w:t>
+      </w:r>
       <w:r>
         <w:rPr>
           <w:b/>
         </w:rPr>
-        <w:t>Spring</w:t>
-      </w:r>
-      <w:r>
-        <w:t>?.</w:t>
-      </w:r>
-      <w:proofErr w:type="gramEnd"/>
-      <w:r>
-        <w:t xml:space="preserve"> 2022.  Disponível em: &lt;https://spring.io/why-</w:t>
+        <w:t>Entrevista Sociedade Protetora Dos Animais</w:t>
+      </w:r>
+      <w:r>
+        <w:t>. 15 mar. 2022. Acesso em: 26 Mar. 2022.</w:t>
+      </w:r>
+    </w:p>
+    <w:p>
+      <w:r>
+        <w:t xml:space="preserve">STEPHANI LINARD, S.L. </w:t>
+      </w:r>
+      <w:r>
+        <w:rPr>
+          <w:b/>
+        </w:rPr>
+        <w:t>Abandono de animais cresce 61,6% na pandemia e sobrecarrega abrigos.</w:t>
+      </w:r>
+      <w:r>
+        <w:t xml:space="preserve"> Agência de notícias do curso de jornalismo da UFCA. 14 set. 2021. Disponível em: &lt;https://sites.ufca.edu.br/agenciacariri/abandono-de-animais-cresce-616-na-pandemia-e-sobreca</w:t>
+      </w:r>
+      <w:r>
+        <w:t>rrega-abrigos/&gt;. Acesso em: 21 M</w:t>
+      </w:r>
+      <w:r>
+        <w:t>ar. 2022.</w:t>
+      </w:r>
+    </w:p>
+    <w:p>
+      <w:r>
+        <w:t xml:space="preserve">TECNICON. </w:t>
+      </w:r>
+      <w:r>
+        <w:rPr>
+          <w:b/>
+        </w:rPr>
+        <w:t>Metodologia Scrum para a gestão de processos ágeis na indústria</w:t>
+      </w:r>
+      <w:r>
+        <w:t>. 2019. Disponível em: &lt;https://www.tecnicon.com.br/blog/411-Metodologia_Scrum_para_a_gestao_de_processos_ageis_na_industria&gt;. Acesso em: 22 Mar. 2022.</w:t>
+      </w:r>
+    </w:p>
+    <w:p>
+      <w:r>
+        <w:t>VELASCO, ENRIC RUHI</w:t>
+      </w:r>
+      <w:r>
+        <w:t xml:space="preserve">. </w:t>
+      </w:r>
+      <w:r>
+        <w:rPr>
+          <w:b/>
+        </w:rPr>
+        <w:t xml:space="preserve">Web </w:t>
       </w:r>
       <w:proofErr w:type="spellStart"/>
       <w:r>
-        <w:t>spring</w:t>
+        <w:rPr>
+          <w:b/>
+        </w:rPr>
+        <w:t>authorization</w:t>
       </w:r>
       <w:proofErr w:type="spellEnd"/>
       <w:r>
-        <w:t>&gt;. Acesso em: 21 Mar. 2022.</w:t>
-      </w:r>
-    </w:p>
-    <w:p>
-      <w:r>
-        <w:t xml:space="preserve">SOUZA, R.F.  </w:t>
-      </w:r>
-      <w:r>
         <w:rPr>
           <w:b/>
         </w:rPr>
-        <w:t>Entrevista Sociedade Protetora Dos Animais</w:t>
-      </w:r>
-      <w:r>
-        <w:t>. 15 mar. 2022. Acesso em: 26 Mar. 2022.</w:t>
-      </w:r>
-    </w:p>
-    <w:p>
-      <w:r>
-        <w:t xml:space="preserve">STEPHANI LINARD, S.L. </w:t>
-      </w:r>
+        <w:t xml:space="preserve"> </w:t>
+      </w:r>
+      <w:proofErr w:type="spellStart"/>
       <w:r>
         <w:rPr>
           <w:b/>
         </w:rPr>
-        <w:t>Abandono de animais cresce 61,6% na pandemia e sobrecarrega abrigos.</w:t>
-      </w:r>
-      <w:r>
-        <w:t xml:space="preserve"> Agência de notícias do curso de jornalismo da UFCA. 14 set. 2021. Disponível em: &lt;https://sites.ufca.edu.br/agenciacariri/abandono-de-animais-cresce-616-na-pandemia-e-sobreca</w:t>
-      </w:r>
-      <w:r>
-        <w:t>rrega-abrigos/&gt;. Acesso em: 21 M</w:t>
+        <w:t>and</w:t>
+      </w:r>
+      <w:proofErr w:type="spellEnd"/>
+      <w:r>
+        <w:rPr>
+          <w:b/>
+        </w:rPr>
+        <w:t xml:space="preserve"> </w:t>
+      </w:r>
+      <w:proofErr w:type="spellStart"/>
+      <w:r>
+        <w:rPr>
+          <w:b/>
+        </w:rPr>
+        <w:t>authentication</w:t>
+      </w:r>
+      <w:proofErr w:type="spellEnd"/>
+      <w:r>
+        <w:rPr>
+          <w:b/>
+        </w:rPr>
+        <w:t xml:space="preserve"> for single </w:t>
+      </w:r>
+      <w:proofErr w:type="spellStart"/>
+      <w:r>
+        <w:rPr>
+          <w:b/>
+        </w:rPr>
+        <w:t>page</w:t>
+      </w:r>
+      <w:proofErr w:type="spellEnd"/>
+      <w:r>
+        <w:rPr>
+          <w:b/>
+        </w:rPr>
+        <w:t xml:space="preserve"> </w:t>
+      </w:r>
+      <w:proofErr w:type="spellStart"/>
+      <w:r>
+        <w:rPr>
+          <w:b/>
+        </w:rPr>
+        <w:t>applications</w:t>
+      </w:r>
+      <w:proofErr w:type="spellEnd"/>
+      <w:r>
+        <w:rPr>
+          <w:b/>
+        </w:rPr>
+        <w:t xml:space="preserve"> (</w:t>
+      </w:r>
+      <w:proofErr w:type="spellStart"/>
+      <w:r>
+        <w:rPr>
+          <w:b/>
+        </w:rPr>
+        <w:t>SPAs</w:t>
+      </w:r>
+      <w:proofErr w:type="spellEnd"/>
+      <w:r>
+        <w:rPr>
+          <w:b/>
+        </w:rPr>
+        <w:t>)</w:t>
+      </w:r>
+      <w:r>
+        <w:t xml:space="preserve">. 2018. 98 p. Tese (Licenciatura em engenharia de telemática) - Escola </w:t>
+      </w:r>
+      <w:proofErr w:type="spellStart"/>
+      <w:r>
+        <w:t>Tècnica</w:t>
+      </w:r>
+      <w:proofErr w:type="spellEnd"/>
+      <w:r>
+        <w:t xml:space="preserve"> d’</w:t>
+      </w:r>
+      <w:proofErr w:type="spellStart"/>
+      <w:r>
+        <w:t>Enginyeria</w:t>
+      </w:r>
+      <w:proofErr w:type="spellEnd"/>
+      <w:r>
+        <w:t xml:space="preserve"> de </w:t>
+      </w:r>
+      <w:proofErr w:type="spellStart"/>
+      <w:r>
+        <w:t>Telecomunicació</w:t>
+      </w:r>
+      <w:proofErr w:type="spellEnd"/>
+      <w:r>
+        <w:t xml:space="preserve"> de Barcelona, Barcelona, 2018. Disponível em: </w:t>
+      </w:r>
+      <w:r>
+        <w:t>&lt;</w:t>
+      </w:r>
+      <w:r>
+        <w:t>https://upcommons.upc.edu/bitstream/handle/2117/117772/Memoria-Enric-Ruhi-Ve</w:t>
+      </w:r>
+      <w:r>
+        <w:t>lasco.pdf?sequence=1&amp;isAllowed=&gt;</w:t>
+      </w:r>
+      <w:r>
+        <w:t xml:space="preserve">. Acesso em: 21 </w:t>
+      </w:r>
+      <w:r>
+        <w:t>M</w:t>
       </w:r>
       <w:r>
         <w:t>ar. 2022.</w:t>
@@ -17702,231 +17924,72 @@
     </w:p>
     <w:p>
       <w:r>
-        <w:t xml:space="preserve">TECNICON. </w:t>
-      </w:r>
-      <w:r>
-        <w:rPr>
-          <w:b/>
-        </w:rPr>
-        <w:t>Metodologia Scrum para a gestão de processos ágeis na indústria</w:t>
-      </w:r>
-      <w:r>
-        <w:t>. 2019. Disponível em: &lt;https://www.tecnicon.com.br/blog/411-Metodologia_Scrum_para_a_gestao_de_processos_ageis_na_industria&gt;. Acesso em: 22 Mar. 2022.</w:t>
-      </w:r>
-    </w:p>
-    <w:p>
-      <w:r>
-        <w:t>VELASCO, ENRIC RUHI</w:t>
-      </w:r>
-      <w:r>
-        <w:t xml:space="preserve">. </w:t>
-      </w:r>
-      <w:r>
-        <w:rPr>
-          <w:b/>
-        </w:rPr>
-        <w:t xml:space="preserve">Web </w:t>
+        <w:t>WALSH</w:t>
+      </w:r>
+      <w:r>
+        <w:t xml:space="preserve">, F. (2009). </w:t>
       </w:r>
       <w:proofErr w:type="spellStart"/>
       <w:r>
-        <w:rPr>
-          <w:b/>
-        </w:rPr>
-        <w:t>authorization</w:t>
+        <w:t>Human</w:t>
       </w:r>
       <w:proofErr w:type="spellEnd"/>
       <w:r>
-        <w:rPr>
-          <w:b/>
-        </w:rPr>
+        <w:t xml:space="preserve">-animal </w:t>
+      </w:r>
+      <w:proofErr w:type="spellStart"/>
+      <w:r>
+        <w:t>bonds</w:t>
+      </w:r>
+      <w:proofErr w:type="spellEnd"/>
+      <w:r>
+        <w:t xml:space="preserve"> I- </w:t>
+      </w:r>
+      <w:proofErr w:type="spellStart"/>
+      <w:r>
+        <w:t>the</w:t>
+      </w:r>
+      <w:proofErr w:type="spellEnd"/>
+      <w:r>
         <w:t xml:space="preserve"> </w:t>
       </w:r>
       <w:proofErr w:type="spellStart"/>
       <w:r>
-        <w:rPr>
-          <w:b/>
-        </w:rPr>
-        <w:t>and</w:t>
+        <w:t>relational</w:t>
       </w:r>
       <w:proofErr w:type="spellEnd"/>
       <w:r>
-        <w:rPr>
-          <w:b/>
-        </w:rPr>
         <w:t xml:space="preserve"> </w:t>
       </w:r>
       <w:proofErr w:type="spellStart"/>
       <w:r>
-        <w:rPr>
-          <w:b/>
-        </w:rPr>
-        <w:t>authentication</w:t>
+        <w:t>significance</w:t>
       </w:r>
       <w:proofErr w:type="spellEnd"/>
       <w:r>
-        <w:rPr>
-          <w:b/>
-        </w:rPr>
-        <w:t xml:space="preserve"> for single </w:t>
+        <w:t xml:space="preserve"> </w:t>
       </w:r>
       <w:proofErr w:type="spellStart"/>
       <w:r>
-        <w:rPr>
-          <w:b/>
-        </w:rPr>
-        <w:t>page</w:t>
+        <w:t>of</w:t>
       </w:r>
       <w:proofErr w:type="spellEnd"/>
       <w:r>
-        <w:rPr>
-          <w:b/>
-        </w:rPr>
         <w:t xml:space="preserve"> </w:t>
       </w:r>
       <w:proofErr w:type="spellStart"/>
       <w:r>
-        <w:rPr>
-          <w:b/>
-        </w:rPr>
-        <w:t>applications</w:t>
+        <w:t>companion</w:t>
       </w:r>
       <w:proofErr w:type="spellEnd"/>
       <w:r>
-        <w:rPr>
-          <w:b/>
-        </w:rPr>
-        <w:t xml:space="preserve"> (</w:t>
+        <w:t xml:space="preserve"> </w:t>
       </w:r>
       <w:proofErr w:type="spellStart"/>
       <w:r>
-        <w:rPr>
-          <w:b/>
-        </w:rPr>
-        <w:t>SPAs</w:t>
+        <w:t>animals.Family</w:t>
       </w:r>
       <w:proofErr w:type="spellEnd"/>
-      <w:r>
-        <w:rPr>
-          <w:b/>
-        </w:rPr>
-        <w:t>)</w:t>
-      </w:r>
-      <w:r>
-        <w:t xml:space="preserve">. 2018. 98 p. Tese (Licenciatura em engenharia de telemática) - Escola </w:t>
-      </w:r>
-      <w:proofErr w:type="spellStart"/>
-      <w:r>
-        <w:t>Tècnica</w:t>
-      </w:r>
-      <w:proofErr w:type="spellEnd"/>
-      <w:r>
-        <w:t xml:space="preserve"> d’</w:t>
-      </w:r>
-      <w:proofErr w:type="spellStart"/>
-      <w:r>
-        <w:t>Enginyeria</w:t>
-      </w:r>
-      <w:proofErr w:type="spellEnd"/>
-      <w:r>
-        <w:t xml:space="preserve"> de </w:t>
-      </w:r>
-      <w:proofErr w:type="spellStart"/>
-      <w:r>
-        <w:t>Telecomunicació</w:t>
-      </w:r>
-      <w:proofErr w:type="spellEnd"/>
-      <w:r>
-        <w:t xml:space="preserve"> de Barcelona, Barcelona, 2018. Disponível em: </w:t>
-      </w:r>
-      <w:r>
-        <w:t>&lt;</w:t>
-      </w:r>
-      <w:r>
-        <w:t>https://upcommons.upc.edu/bitstream/handle/2117/117772/Memoria-Enric-Ruhi-Ve</w:t>
-      </w:r>
-      <w:r>
-        <w:t>lasco.pdf?sequence=1&amp;isAllowed=&gt;</w:t>
-      </w:r>
-      <w:r>
-        <w:t xml:space="preserve">. Acesso em: 21 </w:t>
-      </w:r>
-      <w:r>
-        <w:t>M</w:t>
-      </w:r>
-      <w:r>
-        <w:t>ar. 2022.</w:t>
-      </w:r>
-    </w:p>
-    <w:p>
-      <w:r>
-        <w:t>WALSH</w:t>
-      </w:r>
-      <w:r>
-        <w:t xml:space="preserve">, F. (2009). </w:t>
-      </w:r>
-      <w:proofErr w:type="spellStart"/>
-      <w:r>
-        <w:t>Human</w:t>
-      </w:r>
-      <w:proofErr w:type="spellEnd"/>
-      <w:r>
-        <w:t xml:space="preserve">-animal </w:t>
-      </w:r>
-      <w:proofErr w:type="spellStart"/>
-      <w:r>
-        <w:t>bonds</w:t>
-      </w:r>
-      <w:proofErr w:type="spellEnd"/>
-      <w:r>
-        <w:t xml:space="preserve"> I- </w:t>
-      </w:r>
-      <w:proofErr w:type="spellStart"/>
-      <w:r>
-        <w:t>the</w:t>
-      </w:r>
-      <w:proofErr w:type="spellEnd"/>
-      <w:r>
-        <w:t xml:space="preserve"> </w:t>
-      </w:r>
-      <w:proofErr w:type="spellStart"/>
-      <w:r>
-        <w:t>relational</w:t>
-      </w:r>
-      <w:proofErr w:type="spellEnd"/>
-      <w:r>
-        <w:t xml:space="preserve"> </w:t>
-      </w:r>
-      <w:proofErr w:type="spellStart"/>
-      <w:r>
-        <w:t>significance</w:t>
-      </w:r>
-      <w:proofErr w:type="spellEnd"/>
-      <w:r>
-        <w:t xml:space="preserve"> </w:t>
-      </w:r>
-      <w:proofErr w:type="spellStart"/>
-      <w:r>
-        <w:t>of</w:t>
-      </w:r>
-      <w:proofErr w:type="spellEnd"/>
-      <w:r>
-        <w:t xml:space="preserve"> </w:t>
-      </w:r>
-      <w:proofErr w:type="spellStart"/>
-      <w:r>
-        <w:t>companion</w:t>
-      </w:r>
-      <w:proofErr w:type="spellEnd"/>
-      <w:r>
-        <w:t xml:space="preserve"> </w:t>
-      </w:r>
-      <w:proofErr w:type="spellStart"/>
-      <w:proofErr w:type="gramStart"/>
-      <w:r>
-        <w:t>animals.Family</w:t>
-      </w:r>
-      <w:proofErr w:type="spellEnd"/>
-      <w:proofErr w:type="gramEnd"/>
       <w:r>
         <w:t xml:space="preserve"> Process</w:t>
       </w:r>
@@ -18021,9 +18084,9 @@
       </w:r>
       <w:bookmarkStart w:id="199" w:name="_Toc97101009"/>
       <w:bookmarkStart w:id="200" w:name="_Toc98865292"/>
-      <w:bookmarkStart w:id="201" w:name="_Toc192060122"/>
-      <w:bookmarkStart w:id="202" w:name="_Toc284603410"/>
-      <w:bookmarkStart w:id="203" w:name="_Toc101530391"/>
+      <w:bookmarkStart w:id="201" w:name="_Toc101530391"/>
+      <w:bookmarkStart w:id="202" w:name="_Toc192060122"/>
+      <w:bookmarkStart w:id="203" w:name="_Toc284603410"/>
       <w:r>
         <w:lastRenderedPageBreak/>
         <w:t>APÊNDICE B –</w:t>
@@ -18033,7 +18096,7 @@
       </w:r>
       <w:bookmarkEnd w:id="199"/>
       <w:bookmarkEnd w:id="200"/>
-      <w:bookmarkEnd w:id="203"/>
+      <w:bookmarkEnd w:id="201"/>
     </w:p>
     <w:p>
       <w:r>
@@ -18387,15 +18450,7 @@
         <w:t>ciedade Protetora dos A</w:t>
       </w:r>
       <w:r>
-        <w:t xml:space="preserve">nimais de Santa Rita do Sapucaí, </w:t>
-      </w:r>
-      <w:proofErr w:type="gramStart"/>
-      <w:r>
-        <w:t>esta</w:t>
-      </w:r>
-      <w:proofErr w:type="gramEnd"/>
-      <w:r>
-        <w:t xml:space="preserve"> disponíveis na pasta “</w:t>
+        <w:t>nimais de Santa Rita do Sapucaí, esta disponíveis na pasta “</w:t>
       </w:r>
       <w:proofErr w:type="spellStart"/>
       <w:r>
@@ -18423,11 +18478,11 @@
         <w:lastRenderedPageBreak/>
         <w:t>ANEXO A</w:t>
       </w:r>
-      <w:bookmarkEnd w:id="201"/>
+      <w:bookmarkEnd w:id="202"/>
       <w:r>
         <w:t xml:space="preserve"> - NOME DO PRIMEIRO ANEXO</w:t>
       </w:r>
-      <w:bookmarkEnd w:id="202"/>
+      <w:bookmarkEnd w:id="203"/>
       <w:bookmarkEnd w:id="223"/>
       <w:bookmarkEnd w:id="224"/>
       <w:bookmarkEnd w:id="225"/>
@@ -18599,6 +18654,12 @@
     <w:p/>
     <w:p/>
     <w:p/>
+    <w:p/>
+    <w:p/>
+    <w:p/>
+    <w:p/>
+    <w:p/>
+    <w:p/>
   </w:endnote>
   <w:endnote w:type="continuationSeparator" w:id="0">
     <w:p>
@@ -18606,6 +18667,12 @@
         <w:continuationSeparator/>
       </w:r>
     </w:p>
+    <w:p/>
+    <w:p/>
+    <w:p/>
+    <w:p/>
+    <w:p/>
+    <w:p/>
     <w:p/>
     <w:p/>
     <w:p/>
@@ -18906,6 +18973,12 @@
     <w:p/>
     <w:p/>
     <w:p/>
+    <w:p/>
+    <w:p/>
+    <w:p/>
+    <w:p/>
+    <w:p/>
+    <w:p/>
   </w:footnote>
   <w:footnote w:type="continuationSeparator" w:id="0">
     <w:p>
@@ -18913,6 +18986,12 @@
         <w:continuationSeparator/>
       </w:r>
     </w:p>
+    <w:p/>
+    <w:p/>
+    <w:p/>
+    <w:p/>
+    <w:p/>
+    <w:p/>
     <w:p/>
     <w:p/>
     <w:p/>
@@ -19075,6 +19154,12 @@
       <w:pStyle w:val="Cabealho"/>
     </w:pPr>
   </w:p>
+  <w:p/>
+  <w:p/>
+  <w:p/>
+  <w:p/>
+  <w:p/>
+  <w:p/>
 </w:hdr>
 </file>
 
@@ -19115,11 +19200,6 @@
       </w:p>
     </w:sdtContent>
   </w:sdt>
-  <w:p>
-    <w:pPr>
-      <w:pStyle w:val="Cabealho"/>
-    </w:pPr>
-  </w:p>
 </w:hdr>
 </file>
 
@@ -19165,6 +19245,12 @@
       <w:pStyle w:val="Cabealho"/>
     </w:pPr>
   </w:p>
+  <w:p/>
+  <w:p/>
+  <w:p/>
+  <w:p/>
+  <w:p/>
+  <w:p/>
 </w:hdr>
 </file>
 

</xml_diff>